<commit_message>
PPROGIA Final Report Update
</commit_message>
<xml_diff>
--- a/PPROGIA/State of the Art - Final/Team10_State-of-the-Art-on-Malicious-Address-Detection-in-Web-Applications_A- Comprehensive-Analysis.docx
+++ b/PPROGIA/State of the Art - Final/Team10_State-of-the-Art-on-Malicious-Address-Detection-in-Web-Applications_A- Comprehensive-Analysis.docx
@@ -249,11 +249,30 @@
     </w:p>
     <w:p>
       <w:pPr>
+        <w:pStyle w:val="Corpodetexto"/>
+        <w:jc w:val="both"/>
+      </w:pPr>
+    </w:p>
+    <w:p>
+      <w:pPr>
+        <w:pStyle w:val="Corpodetexto"/>
+        <w:jc w:val="both"/>
+      </w:pPr>
+    </w:p>
+    <w:p>
+      <w:pPr>
+        <w:pStyle w:val="Corpodetexto"/>
+        <w:jc w:val="both"/>
+      </w:pPr>
+    </w:p>
+    <w:p>
+      <w:pPr>
         <w:pStyle w:val="Ttulo2"/>
       </w:pPr>
       <w:bookmarkStart w:id="5" w:name="related-work"/>
       <w:bookmarkEnd w:id="4"/>
       <w:r>
+        <w:lastRenderedPageBreak/>
         <w:t>2. Related Work</w:t>
       </w:r>
     </w:p>
@@ -289,7 +308,6 @@
           <w:i/>
           <w:iCs/>
         </w:rPr>
-        <w:lastRenderedPageBreak/>
         <w:t>et al.</w:t>
       </w:r>
       <w:r>
@@ -370,6 +388,7 @@
       <w:bookmarkStart w:id="7" w:name="X2e2eb68be9907cbed6cc66882e381bc6d2702dc"/>
       <w:bookmarkEnd w:id="6"/>
       <w:r>
+        <w:lastRenderedPageBreak/>
         <w:t>2.2 Dynamic DOM Analysis and Behavioral Detection</w:t>
       </w:r>
     </w:p>
@@ -389,11 +408,7 @@
         <w:t>et al.</w:t>
       </w:r>
       <w:r>
-        <w:t xml:space="preserve"> [12] showed that live page rendering enables detection of behavioral cues such as asynchronous network requests, client-side redirects, and dynamically generated form fields that are invisible to a pre-render parser. Their framework combined static and dynamic features over a dataset of 30,000 pages, achieving 96.3% accuracy and </w:t>
-      </w:r>
-      <w:r>
-        <w:lastRenderedPageBreak/>
-        <w:t xml:space="preserve">reducing uncertainty in borderline cases by 16%. Using a headless browsing tool (Puppeteer [13]), they loaded each page in an instrumented environment to log network requests, DOM mutations, and JavaScript calls. This revealed telltale signs of phishing, such as calls to </w:t>
+        <w:t xml:space="preserve"> [12] showed that live page rendering enables detection of behavioral cues such as asynchronous network requests, client-side redirects, and dynamically generated form fields that are invisible to a pre-render parser. Their framework combined static and dynamic features over a dataset of 30,000 pages, achieving 96.3% accuracy and reducing uncertainty in borderline cases by 16%. Using a headless browsing tool (Puppeteer [13]), they loaded each page in an instrumented environment to log network requests, DOM mutations, and JavaScript calls. This revealed telltale signs of phishing, such as calls to </w:t>
       </w:r>
       <w:r>
         <w:rPr>
@@ -549,7 +564,11 @@
         <w:t>et al.</w:t>
       </w:r>
       <w:r>
-        <w:t xml:space="preserve"> [17] extensively evaluated Random Forest classifiers against SVM, decision tree, and k-NN baselines for malicious URL classification under Bayesian hyperparameter optimization, finding that ensemble methods consistently outperformed single models in both precision and stability across varying feature sets.</w:t>
+        <w:t xml:space="preserve"> [17] extensively evaluated Random Forest classifiers against SVM, decision tree, and k-NN </w:t>
+      </w:r>
+      <w:r>
+        <w:lastRenderedPageBreak/>
+        <w:t>baselines for malicious URL classification under Bayesian hyperparameter optimization, finding that ensemble methods consistently outperformed single models in both precision and stability across varying feature sets.</w:t>
       </w:r>
     </w:p>
     <w:p>
@@ -568,11 +587,7 @@
         <w:t>et al.</w:t>
       </w:r>
       <w:r>
-        <w:t xml:space="preserve"> [18] studied how generative adversarial networks (GANs) could generate subtle perturbations to both static and dynamic features of webpages to test detector resilience. They collected a dataset of 30,000 pages (using Puppeteer for dynamic content) and evaluated ensemble models before and after introducing </w:t>
-      </w:r>
-      <w:r>
-        <w:lastRenderedPageBreak/>
-        <w:t xml:space="preserve">adversarial modifications. The ensembles (Random Forest, Bagging Trees) achieved up to 96.2% accuracy on dynamic features, slightly above static-only performance, but the gap narrowed when facing adversarially perturbed inputs – highlighting that dynamic analysis adds value, but both approaches can be targeted by attackers. On another front, Çelik </w:t>
+        <w:t xml:space="preserve"> [18] studied how generative adversarial networks (GANs) could generate subtle perturbations to both static and dynamic features of webpages to test detector resilience. They collected a dataset of 30,000 pages (using Puppeteer for dynamic content) and evaluated ensemble models before and after introducing adversarial modifications. The ensembles (Random Forest, Bagging Trees) achieved up to 96.2% accuracy on dynamic features, slightly above static-only performance, but the gap narrowed when facing adversarially perturbed inputs – highlighting that dynamic analysis adds value, but both approaches can be targeted by attackers. On another front, Çelik </w:t>
       </w:r>
       <w:r>
         <w:rPr>
@@ -681,6 +696,7 @@
       <w:bookmarkEnd w:id="5"/>
       <w:bookmarkEnd w:id="9"/>
       <w:r>
+        <w:lastRenderedPageBreak/>
         <w:t>3. Methodology and System Design</w:t>
       </w:r>
     </w:p>
@@ -688,6 +704,9 @@
       <w:pPr>
         <w:pStyle w:val="FirstParagraph"/>
         <w:jc w:val="both"/>
+        <w:rPr>
+          <w:lang w:val="en-US"/>
+        </w:rPr>
       </w:pPr>
       <w:r>
         <w:rPr>
@@ -717,69 +736,53 @@
         <w:t>without loading the page</w:t>
       </w:r>
       <w:r>
-        <w:t xml:space="preserve">, including lexical patterns and DNS/WHOIS information. The Prolog engine then applies a set of </w:t>
-      </w:r>
-      <w:r>
-        <w:rPr>
-          <w:i/>
-          <w:iCs/>
-        </w:rPr>
-        <w:t>static rules</w:t>
-      </w:r>
-      <w:r>
-        <w:t xml:space="preserve"> to these </w:t>
-      </w:r>
-      <w:r>
-        <w:lastRenderedPageBreak/>
-        <w:t xml:space="preserve">features to compute a risk score. If the risk score is high enough to clearly classify the URL as “phishing” or sufficiently low to deem it “benign/safe,” the system outputs that result immediately. If the static analysis is </w:t>
-      </w:r>
-      <w:r>
-        <w:rPr>
-          <w:b/>
-          <w:bCs/>
-        </w:rPr>
-        <w:t>uncertain</w:t>
-      </w:r>
-      <w:r>
-        <w:t xml:space="preserve"> – meaning the score falls into an intermediate “suspicious” range – the system proceeds to the dynamic phase. In the dynamic analysis phase, the system launches a headless browser to fetch and analyze the webpage’s content and client-side behavior (e.g., forms, scripts, network requests). Additional facts from this phase are fed into the Prolog engine, which evaluates a set of </w:t>
-      </w:r>
-      <w:r>
-        <w:rPr>
-          <w:i/>
-          <w:iCs/>
-        </w:rPr>
-        <w:t>dynamic rules</w:t>
-      </w:r>
-      <w:r>
-        <w:t xml:space="preserve"> to update the risk assessment and produce a final classification.</w:t>
-      </w:r>
-    </w:p>
-    <w:p>
-      <w:pPr>
-        <w:pStyle w:val="Corpodetexto"/>
-        <w:jc w:val="both"/>
+        <w:t xml:space="preserve">, including lexical patterns and DNS/WHOIS information. In the dynamic analysis phase, the system launches a headless browser to fetch and analyze the webpage’s content and client-side behavior (e.g., forms, scripts, network requests). </w:t>
+      </w:r>
+      <w:r>
+        <w:t>In the end, the system evaluated the score obtained and classified the URL as safe, suspicious, or phishing.</w:t>
+      </w:r>
+    </w:p>
+    <w:p>
+      <w:pPr>
+        <w:pStyle w:val="FirstParagraph"/>
+        <w:jc w:val="both"/>
+      </w:pPr>
+    </w:p>
+    <w:p>
+      <w:pPr>
+        <w:pStyle w:val="Corpodetexto"/>
+        <w:jc w:val="center"/>
       </w:pPr>
       <w:r>
         <w:rPr>
           <w:noProof/>
         </w:rPr>
         <w:drawing>
-          <wp:inline distT="0" distB="0" distL="0" distR="0" wp14:anchorId="1381E4D2" wp14:editId="79340E26">
-            <wp:extent cx="5334000" cy="4562741"/>
+          <wp:inline distT="0" distB="0" distL="0" distR="0" wp14:anchorId="334A5383" wp14:editId="0F085C95">
+            <wp:extent cx="5438775" cy="3391535"/>
             <wp:effectExtent l="0" t="0" r="0" b="0"/>
-            <wp:docPr id="37" name="Picture"/>
-            <wp:cNvGraphicFramePr/>
+            <wp:docPr id="859717344" name="Imagem 2"/>
+            <wp:cNvGraphicFramePr>
+              <a:graphicFrameLocks xmlns:a="http://schemas.openxmlformats.org/drawingml/2006/main" noChangeAspect="1"/>
+            </wp:cNvGraphicFramePr>
             <a:graphic xmlns:a="http://schemas.openxmlformats.org/drawingml/2006/main">
               <a:graphicData uri="http://schemas.openxmlformats.org/drawingml/2006/picture">
                 <pic:pic xmlns:pic="http://schemas.openxmlformats.org/drawingml/2006/picture">
                   <pic:nvPicPr>
-                    <pic:cNvPr id="38" name="Picture" descr="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"/>
+                    <pic:cNvPr id="0" name="Picture 3"/>
                     <pic:cNvPicPr>
                       <a:picLocks noChangeAspect="1" noChangeArrowheads="1"/>
                     </pic:cNvPicPr>
                   </pic:nvPicPr>
                   <pic:blipFill>
-                    <a:blip r:embed="rId15"/>
+                    <a:blip r:embed="rId15">
+                      <a:extLst>
+                        <a:ext uri="{28A0092B-C50C-407E-A947-70E740481C1C}">
+                          <a14:useLocalDpi xmlns:a14="http://schemas.microsoft.com/office/drawing/2010/main" val="0"/>
+                        </a:ext>
+                      </a:extLst>
+                    </a:blip>
+                    <a:srcRect/>
                     <a:stretch>
                       <a:fillRect/>
                     </a:stretch>
@@ -787,16 +790,14 @@
                   <pic:spPr bwMode="auto">
                     <a:xfrm>
                       <a:off x="0" y="0"/>
-                      <a:ext cx="5334000" cy="4562741"/>
+                      <a:ext cx="5438775" cy="3391535"/>
                     </a:xfrm>
                     <a:prstGeom prst="rect">
                       <a:avLst/>
                     </a:prstGeom>
                     <a:noFill/>
-                    <a:ln w="9525">
+                    <a:ln>
                       <a:noFill/>
-                      <a:headEnd/>
-                      <a:tailEnd/>
                     </a:ln>
                   </pic:spPr>
                 </pic:pic>
@@ -813,7 +814,7 @@
           <w:i/>
           <w:iCs/>
         </w:rPr>
-        <w:t>Figure 1. Flowchart of the phishing detection process. The system performs static analysis on the URL first and only triggers dynamic analysis if the static phase result is inconclusive (suspicious). The Prolog rule engine is applied in both phases to derive a risk classification based on the collected facts.</w:t>
+        <w:t>Figure 1. Flowchart of the phishing detection process.</w:t>
       </w:r>
     </w:p>
     <w:p>
@@ -841,277 +842,371 @@
         <w:t>Figure 2</w:t>
       </w:r>
       <w:r>
-        <w:t xml:space="preserve">). The front end is a React-based web user interface that allows an analyst or user to input a URL and select the analysis engine (our system focuses on the Prolog engine option). The back end is implemented in Python using the FastAPI </w:t>
+        <w:t xml:space="preserve">). The front end is a React-based web user interface that allows an analyst or user to input a URL and select the analysis engine (our system focuses on the Prolog engine option). The back end is implemented in Python using the FastAPI framework, which exposes a RESTful API endpoint (e.g., </w:t>
+      </w:r>
+      <w:r>
+        <w:rPr>
+          <w:rStyle w:val="VerbatimChar"/>
+        </w:rPr>
+        <w:t>/analyze-url</w:t>
+      </w:r>
+      <w:r>
+        <w:t>) for URL analysis requests.</w:t>
+      </w:r>
+    </w:p>
+    <w:p>
+      <w:pPr>
+        <w:pStyle w:val="Corpodetexto"/>
+        <w:jc w:val="both"/>
+      </w:pPr>
+      <w:r>
+        <w:t xml:space="preserve">When a request is received, the back end orchestrates the analysis workflow. A </w:t>
+      </w:r>
+      <w:r>
+        <w:rPr>
+          <w:b/>
+          <w:bCs/>
+        </w:rPr>
+        <w:t>Feature Extraction module</w:t>
+      </w:r>
+      <w:r>
+        <w:t xml:space="preserve"> handles static analysis: it parses the URL to extract lexical features </w:t>
       </w:r>
       <w:r>
         <w:lastRenderedPageBreak/>
-        <w:t xml:space="preserve">framework, which exposes a RESTful API endpoint (e.g., </w:t>
+        <w:t xml:space="preserve">(such as domain name length, presence of numeric characters or hyphens, subdomain count, specific keywords like "login" or "secure" in the path), and performs DNS queries and WHOIS/RDAP lookups via Python libraries (e.g., </w:t>
       </w:r>
       <w:r>
         <w:rPr>
           <w:rStyle w:val="VerbatimChar"/>
         </w:rPr>
-        <w:t>/analyze-url</w:t>
-      </w:r>
-      <w:r>
-        <w:t>) for URL analysis requests.</w:t>
-      </w:r>
-    </w:p>
-    <w:p>
-      <w:pPr>
-        <w:pStyle w:val="Corpodetexto"/>
-        <w:jc w:val="both"/>
-      </w:pPr>
-      <w:r>
-        <w:t xml:space="preserve">When a request is received, the back end orchestrates the analysis workflow. A </w:t>
-      </w:r>
-      <w:r>
-        <w:rPr>
-          <w:b/>
-          <w:bCs/>
-        </w:rPr>
-        <w:t>Feature Extraction module</w:t>
-      </w:r>
-      <w:r>
-        <w:t xml:space="preserve"> handles static analysis: it parses the URL to extract lexical features (such as domain name length, presence of numeric characters or hyphens, subdomain count, specific keywords like "login" or "secure" in the path), and performs DNS queries and WHOIS/RDAP lookups via Python libraries (e.g., </w:t>
+        <w:t>dnspython</w:t>
+      </w:r>
+      <w:r>
+        <w:t xml:space="preserve"> for DNS records) to retrieve host-based features (e.g., MX records existence, domain creation date, nameserver information)</w:t>
+      </w:r>
+      <w:hyperlink r:id="rId16" w:anchor="L32-L40">
+        <w:r>
+          <w:rPr>
+            <w:rStyle w:val="Hiperligao"/>
+          </w:rPr>
+          <w:t>[9]</w:t>
+        </w:r>
+      </w:hyperlink>
+      <w:r>
+        <w:t xml:space="preserve">. These extracted features are converted into Prolog facts. For example, if the domain is very young (say 5 days old), the system would assert a fact like </w:t>
       </w:r>
       <w:r>
         <w:rPr>
           <w:rStyle w:val="VerbatimChar"/>
         </w:rPr>
-        <w:t>dnspython</w:t>
-      </w:r>
-      <w:r>
-        <w:t xml:space="preserve"> for DNS records) to retrieve host-based features (e.g., MX records existence, domain creation date, nameserver information)</w:t>
-      </w:r>
-      <w:hyperlink r:id="rId16" w:anchor="L32-L40">
-        <w:r>
-          <w:rPr>
-            <w:rStyle w:val="Hiperligao"/>
-          </w:rPr>
-          <w:t>[9]</w:t>
-        </w:r>
-      </w:hyperlink>
-      <w:r>
-        <w:t xml:space="preserve">. These extracted features are converted into Prolog facts. For example, if the domain is very young (say 5 days old), the system would assert a fact like </w:t>
+        <w:t>domain_age_days(URL, 5)</w:t>
+      </w:r>
+      <w:r>
+        <w:t xml:space="preserve">; or if the URL contains a known phishing token ("login", "secure"), it asserts </w:t>
       </w:r>
       <w:r>
         <w:rPr>
           <w:rStyle w:val="VerbatimChar"/>
         </w:rPr>
-        <w:t>domain_age_days(URL, 5)</w:t>
-      </w:r>
-      <w:r>
-        <w:t xml:space="preserve">; or if the URL contains a known phishing token ("login", "secure"), it asserts </w:t>
+        <w:t>has_token(URL, login)</w:t>
+      </w:r>
+      <w:r>
+        <w:t xml:space="preserve"> in the Prolog knowledge base. Table 1 (in Section 4) outlines some key features and their corresponding rules.</w:t>
+      </w:r>
+    </w:p>
+    <w:p>
+      <w:pPr>
+        <w:pStyle w:val="Corpodetexto"/>
+        <w:jc w:val="both"/>
+      </w:pPr>
+      <w:r>
+        <w:t xml:space="preserve">Concurrently, the static feature extractor can leverage </w:t>
+      </w:r>
+      <w:r>
+        <w:rPr>
+          <w:b/>
+          <w:bCs/>
+        </w:rPr>
+        <w:t>external intelligence sources</w:t>
+      </w:r>
+      <w:r>
+        <w:t xml:space="preserve">. For instance, the system may query threat intelligence APIs (like checking if the URL or domain appears in phishing blocklists such as PhishTank) and incorporate that as facts (e.g., </w:t>
       </w:r>
       <w:r>
         <w:rPr>
           <w:rStyle w:val="VerbatimChar"/>
         </w:rPr>
-        <w:t>has_token(URL, login)</w:t>
-      </w:r>
-      <w:r>
-        <w:t xml:space="preserve"> in the Prolog knowledge base. Table 1 (in Section 4) outlines some key features and their corresponding rules.</w:t>
-      </w:r>
-    </w:p>
-    <w:p>
-      <w:pPr>
-        <w:pStyle w:val="Corpodetexto"/>
-        <w:jc w:val="both"/>
-      </w:pPr>
-      <w:r>
-        <w:t xml:space="preserve">Concurrently, the static feature extractor can leverage </w:t>
-      </w:r>
-      <w:r>
-        <w:rPr>
-          <w:b/>
-          <w:bCs/>
-        </w:rPr>
-        <w:t>external intelligence sources</w:t>
-      </w:r>
-      <w:r>
-        <w:t xml:space="preserve">. For instance, the system may query threat intelligence APIs (like checking if the URL or domain appears in phishing blocklists such as PhishTank) and incorporate that as facts (e.g., </w:t>
+        <w:t>blacklisted(URL)</w:t>
+      </w:r>
+      <w:r>
+        <w:t xml:space="preserve"> if found on a blacklist). These external checks are optional but enhance coverage by reusing community data on known threats.</w:t>
+      </w:r>
+    </w:p>
+    <w:p>
+      <w:pPr>
+        <w:pStyle w:val="Corpodetexto"/>
+        <w:jc w:val="both"/>
+        <w:rPr>
+          <w:sz w:val="22"/>
+          <w:lang w:val="en-US"/>
+        </w:rPr>
+      </w:pPr>
+      <w:r>
+        <w:t xml:space="preserve">The </w:t>
+      </w:r>
+      <w:r>
+        <w:rPr>
+          <w:b/>
+          <w:bCs/>
+        </w:rPr>
+        <w:t>Prolog Inference Engine</w:t>
+      </w:r>
+      <w:r>
+        <w:t xml:space="preserve"> lies at the core of the system. We use SWI-Prolog (accessed via the </w:t>
       </w:r>
       <w:r>
         <w:rPr>
           <w:rStyle w:val="VerbatimChar"/>
         </w:rPr>
-        <w:t>blacklisted(URL)</w:t>
-      </w:r>
-      <w:r>
-        <w:t xml:space="preserve"> if found on a blacklist). These external checks are optional but enhance coverage by reusing community data on known threats.</w:t>
-      </w:r>
-    </w:p>
-    <w:p>
-      <w:pPr>
-        <w:pStyle w:val="Corpodetexto"/>
-        <w:jc w:val="both"/>
-      </w:pPr>
-      <w:r>
-        <w:t xml:space="preserve">The </w:t>
-      </w:r>
-      <w:r>
-        <w:rPr>
-          <w:b/>
-          <w:bCs/>
-        </w:rPr>
-        <w:t>Prolog Inference Engine</w:t>
-      </w:r>
-      <w:r>
-        <w:t xml:space="preserve"> lies at the core of the system. We use SWI-Prolog (accessed via the </w:t>
+        <w:t>pyswip</w:t>
+      </w:r>
+      <w:r>
+        <w:t xml:space="preserve"> Python-Prolog bridge) to load our rule base and assert facts at runtime. The knowledge base – comprising expert-defined rules and facts – is stored in Prolog source files (the main rule file is called </w:t>
+      </w:r>
+      <w:r>
+        <w:rPr>
+          <w:sz w:val="22"/>
+          <w:lang w:val="en-US"/>
+        </w:rPr>
+        <w:t>kb_rules</w:t>
       </w:r>
       <w:r>
         <w:rPr>
           <w:rStyle w:val="VerbatimChar"/>
         </w:rPr>
-        <w:t>pyswip</w:t>
-      </w:r>
-      <w:r>
-        <w:t xml:space="preserve"> Python-Prolog bridge) to load our rule base and assert facts at runtime. The knowledge base – comprising expert-defined rules and facts – is stored in Prolog source files (the main rule file is called </w:t>
-      </w:r>
-      <w:r>
-        <w:rPr>
-          <w:rStyle w:val="VerbatimChar"/>
-        </w:rPr>
-        <w:t>base-conhecimento.pl</w:t>
-      </w:r>
-      <w:r>
-        <w:t xml:space="preserve">, meaning "knowledge base", and it is loaded by the engine at startup). Our rules are expressed as Horn clauses in Prolog, which naturally encode </w:t>
+        <w:t>.pl</w:t>
+      </w:r>
+      <w:r>
+        <w:t xml:space="preserve"> </w:t>
+      </w:r>
+      <w:r>
+        <w:t xml:space="preserve">and it is loaded by the engine at startup). </w:t>
+      </w:r>
+      <w:r>
+        <w:t>O</w:t>
+      </w:r>
+      <w:r>
+        <w:t>ur rules are defined through a domain-specific rule language (DSL) built on top of Prolog. This DSL uses custom operators such as regra, se, and entao to express if-then logic in a more declarative and readable way. Each rule encodes a logical implication that the inference engine interprets internally</w:t>
+      </w:r>
+      <w:r>
+        <w:t>.</w:t>
+      </w:r>
+    </w:p>
+    <w:p>
+      <w:pPr>
+        <w:pStyle w:val="Corpodetexto"/>
+        <w:jc w:val="both"/>
+        <w:rPr>
+          <w:sz w:val="22"/>
+          <w:lang w:val="en-US"/>
+        </w:rPr>
+      </w:pPr>
+      <w:r>
+        <w:rPr>
+          <w:sz w:val="22"/>
+          <w:lang w:val="en-US"/>
+        </w:rPr>
+        <w:t>For example, a simplified rule might be expressed as:</w:t>
+      </w:r>
+    </w:p>
+    <w:p>
+      <w:pPr>
+        <w:pStyle w:val="Corpodetexto"/>
+        <w:jc w:val="both"/>
+        <w:rPr>
+          <w:sz w:val="22"/>
+          <w:lang w:val="pt-PT"/>
+        </w:rPr>
+      </w:pPr>
+      <w:r>
+        <w:rPr>
+          <w:sz w:val="22"/>
+          <w:lang w:val="pt-PT"/>
+        </w:rPr>
+        <w:t>regra 5</w:t>
+      </w:r>
+    </w:p>
+    <w:p>
+      <w:pPr>
+        <w:pStyle w:val="Corpodetexto"/>
+        <w:jc w:val="both"/>
+        <w:rPr>
+          <w:sz w:val="22"/>
+          <w:lang w:val="pt-PT"/>
+        </w:rPr>
+      </w:pPr>
+      <w:r>
+        <w:rPr>
+          <w:sz w:val="22"/>
+          <w:lang w:val="pt-PT"/>
+        </w:rPr>
+        <w:t xml:space="preserve">    se [avalia(dns_tld_suspicious(Url, ==, 1))]</w:t>
+      </w:r>
+    </w:p>
+    <w:p>
+      <w:pPr>
+        <w:pStyle w:val="Corpodetexto"/>
+        <w:jc w:val="both"/>
+        <w:rPr>
+          <w:sz w:val="22"/>
+          <w:lang w:val="pt-PT"/>
+        </w:rPr>
+      </w:pPr>
+      <w:r>
+        <w:rPr>
+          <w:sz w:val="22"/>
+          <w:lang w:val="pt-PT"/>
+        </w:rPr>
+        <w:t xml:space="preserve">    entao [cria_facto(caracteristicas(Url, tldSuspicioso))].</w:t>
+      </w:r>
+    </w:p>
+    <w:p>
+      <w:pPr>
+        <w:pStyle w:val="Corpodetexto"/>
+        <w:jc w:val="both"/>
+        <w:rPr>
+          <w:sz w:val="22"/>
+          <w:lang w:val="en-US"/>
+        </w:rPr>
+      </w:pPr>
+      <w:r>
+        <w:rPr>
+          <w:sz w:val="22"/>
+          <w:lang w:val="en-US"/>
+        </w:rPr>
+        <w:t xml:space="preserve">Each rule in our system represents a logical condition that, when satisfied, contributes evidence toward a phishing classification. Continuing the previous example, the rule would infer that a URL exhibits a high phishing risk if its top-level domain appears in a suspicious list (e.g., </w:t>
       </w:r>
       <w:r>
         <w:rPr>
           <w:i/>
           <w:iCs/>
-        </w:rPr>
-        <w:t>if-then</w:t>
-      </w:r>
-      <w:r>
-        <w:t xml:space="preserve"> logic. For example, a simplified rule might be:</w:t>
-      </w:r>
-    </w:p>
-    <w:p>
-      <w:pPr>
-        <w:pStyle w:val="SourceCode"/>
-        <w:jc w:val="both"/>
-      </w:pPr>
-      <w:r>
-        <w:rPr>
-          <w:rStyle w:val="VerbatimChar"/>
-        </w:rPr>
-        <w:t>phishing_risk(URL, high) :- has_suspicious_tld(URL), lacks_MX_record(URL).</w:t>
-      </w:r>
-    </w:p>
-    <w:p>
-      <w:pPr>
-        <w:pStyle w:val="FirstParagraph"/>
-        <w:jc w:val="both"/>
-      </w:pPr>
-      <w:r>
-        <w:t xml:space="preserve">This rule would conclude that a URL has </w:t>
+          <w:sz w:val="22"/>
+          <w:lang w:val="en-US"/>
+        </w:rPr>
+        <w:t>.xyz</w:t>
+      </w:r>
+      <w:r>
+        <w:rPr>
+          <w:sz w:val="22"/>
+          <w:lang w:val="en-US"/>
+        </w:rPr>
+        <w:t xml:space="preserve">, </w:t>
       </w:r>
       <w:r>
         <w:rPr>
           <w:i/>
           <w:iCs/>
-        </w:rPr>
-        <w:t>high phishing risk</w:t>
-      </w:r>
-      <w:r>
-        <w:t xml:space="preserve"> if the URL’s top-level domain is in a suspicious list (e.g., </w:t>
-      </w:r>
-      <w:r>
-        <w:rPr>
-          <w:rStyle w:val="VerbatimChar"/>
-        </w:rPr>
-        <w:t>.xyz</w:t>
-      </w:r>
-      <w:r>
+          <w:sz w:val="22"/>
+          <w:lang w:val="en-US"/>
+        </w:rPr>
+        <w:t>.top</w:t>
+      </w:r>
+      <w:r>
+        <w:rPr>
+          <w:sz w:val="22"/>
+          <w:lang w:val="en-US"/>
+        </w:rPr>
+        <w:t>)</w:t>
+      </w:r>
+      <w:r>
+        <w:rPr>
+          <w:sz w:val="22"/>
+          <w:lang w:val="en-US"/>
+        </w:rPr>
+        <w:t>.</w:t>
+      </w:r>
+    </w:p>
+    <w:p>
+      <w:pPr>
+        <w:pStyle w:val="Corpodetexto"/>
+        <w:jc w:val="both"/>
+        <w:rPr>
+          <w:sz w:val="22"/>
+          <w:lang w:val="en-US"/>
+        </w:rPr>
+      </w:pPr>
+      <w:r>
+        <w:rPr>
+          <w:sz w:val="22"/>
+          <w:lang w:val="en-US"/>
+        </w:rPr>
+        <w:t>Every rule also carries an associated numerical weight</w:t>
+      </w:r>
+      <w:r>
+        <w:rPr>
+          <w:sz w:val="22"/>
+          <w:lang w:val="en-US"/>
+        </w:rPr>
         <w:t xml:space="preserve">, </w:t>
       </w:r>
       <w:r>
         <w:rPr>
-          <w:rStyle w:val="VerbatimChar"/>
-        </w:rPr>
-        <w:t>.top</w:t>
-      </w:r>
-      <w:r>
-        <w:t xml:space="preserve">) </w:t>
-      </w:r>
-      <w:r>
-        <w:rPr>
-          <w:b/>
-          <w:bCs/>
-        </w:rPr>
-        <w:t>and</w:t>
-      </w:r>
-      <w:r>
-        <w:t xml:space="preserve"> the domain has no MX email record (often a sign of disposable domains)</w:t>
-      </w:r>
-      <w:hyperlink r:id="rId17" w:anchor="L51-L59">
-        <w:r>
-          <w:rPr>
-            <w:rStyle w:val="Hiperligao"/>
-          </w:rPr>
-          <w:t>[10]</w:t>
-        </w:r>
-      </w:hyperlink>
-      <w:r>
-        <w:t xml:space="preserve">. Each rule in our system also carries a numerical </w:t>
-      </w:r>
-      <w:r>
+          <w:sz w:val="22"/>
+          <w:lang w:val="en-US"/>
+        </w:rPr>
+        <w:t>reflecting the severity of that indicator</w:t>
+      </w:r>
+      <w:r>
+        <w:rPr>
+          <w:sz w:val="22"/>
+          <w:lang w:val="en-US"/>
+        </w:rPr>
+        <w:t>,</w:t>
+      </w:r>
+      <w:r>
+        <w:rPr>
+          <w:sz w:val="22"/>
+          <w:lang w:val="en-US"/>
+        </w:rPr>
+        <w:t xml:space="preserve"> </w:t>
+      </w:r>
+      <w:r>
+        <w:rPr>
+          <w:sz w:val="22"/>
+          <w:lang w:val="en-US"/>
+        </w:rPr>
+        <w:t>and name</w:t>
+      </w:r>
+      <w:r>
+        <w:rPr>
+          <w:sz w:val="22"/>
+          <w:lang w:val="en-US"/>
+        </w:rPr>
+        <w:t>. When a rule is triggered, its score is added to the URL’s cumulative phishing risk total. During inference, the Prolog engine evaluates all DSL-defined rules against the asserted facts for each URL, producing a structured set of triggered rules and an aggregate risk score as output.</w:t>
+      </w:r>
+    </w:p>
+    <w:p>
+      <w:pPr>
+        <w:pStyle w:val="Corpodetexto"/>
+        <w:jc w:val="both"/>
+        <w:rPr>
+          <w:sz w:val="22"/>
+          <w:lang w:val="en-US"/>
+        </w:rPr>
+      </w:pPr>
+      <w:r>
+        <w:t>We have implemented rules targeting various known phishing indicators (detailed in Section 3.2).</w:t>
+      </w:r>
+    </w:p>
+    <w:p>
+      <w:pPr>
+        <w:pStyle w:val="Corpodetexto"/>
+        <w:jc w:val="center"/>
         <w:rPr>
           <w:i/>
           <w:iCs/>
         </w:rPr>
-        <w:t>score weight</w:t>
-      </w:r>
-      <w:r>
-        <w:t>, reflecting the severity of that condition. In the above example, the rule might add, say, 150 points to an aggregate risk score when it fires. The Prolog engine evaluates all applicable rules against the asserted facts for the URL. We have implemented rules targeting various known phishing indicators (detailed in Section 3.2). The engine’s output after static analysis is essentially a set of triggered rules and a cumulative score.</w:t>
-      </w:r>
-    </w:p>
-    <w:p>
-      <w:pPr>
-        <w:pStyle w:val="Corpodetexto"/>
-        <w:jc w:val="both"/>
-      </w:pPr>
-      <w:r>
-        <w:t xml:space="preserve">If the static phase score exceeds a predetermined threshold (500 points in our current system), the URL is immediately classified as </w:t>
-      </w:r>
-      <w:r>
-        <w:rPr>
-          <w:b/>
-          <w:bCs/>
-        </w:rPr>
-        <w:t>“Phishing”</w:t>
-      </w:r>
-      <w:r>
-        <w:t xml:space="preserve">. Conversely, if no rules or only low-weight rules trigger (score well below the threshold), it may be classified as </w:t>
-      </w:r>
-      <w:r>
-        <w:rPr>
-          <w:b/>
-          <w:bCs/>
-        </w:rPr>
-        <w:t>“Safe”</w:t>
-      </w:r>
-      <w:r>
-        <w:t xml:space="preserve"> (benign). Intermediate scores lead to a </w:t>
-      </w:r>
-      <w:r>
-        <w:rPr>
-          <w:b/>
-          <w:bCs/>
-        </w:rPr>
-        <w:t>“Suspicious”</w:t>
-      </w:r>
-      <w:r>
-        <w:t xml:space="preserve"> label, which triggers the dynamic phase for further analysis rather than a final output. This design ensures high-confidence decisions are made early, and ambiguous cases get more scrutiny.</w:t>
-      </w:r>
-    </w:p>
-    <w:p>
-      <w:pPr>
-        <w:pStyle w:val="Corpodetexto"/>
-        <w:jc w:val="both"/>
       </w:pPr>
       <w:r>
         <w:rPr>
@@ -1134,7 +1229,7 @@
                     </pic:cNvPicPr>
                   </pic:nvPicPr>
                   <pic:blipFill>
-                    <a:blip r:embed="rId18"/>
+                    <a:blip r:embed="rId17"/>
                     <a:stretch>
                       <a:fillRect/>
                     </a:stretch>
@@ -1168,560 +1263,562 @@
           <w:i/>
           <w:iCs/>
         </w:rPr>
-        <w:t>Figure 2. System architecture of the phishing URL detection platform. The user interacts with a web frontend, which sends the target URL to the backend API. The backend’s static analysis module extracts features (lexical patterns, DNS records, WHOIS data) and asserts these as facts to the Prolog inference engine. The dynamic analysis module (invoked if needed) uses a headless browser to fetch the page and inspect the DOM, providing additional facts (e.g., presence of suspicious forms or scripts). External data sources such as DNS and WHOIS services, threat intelligence feeds, and the target website itself are queried by the analysis modules. The Prolog engine evaluates all facts against the knowledge base of rules and returns a risk score and classification (with explainable triggered rules) to the frontend for the user.</w:t>
-      </w:r>
-    </w:p>
-    <w:p>
-      <w:pPr>
-        <w:pStyle w:val="Corpodetexto"/>
-        <w:jc w:val="both"/>
-      </w:pPr>
-      <w:r>
-        <w:t xml:space="preserve">If dynamic analysis is required, the back end invokes a </w:t>
-      </w:r>
-      <w:r>
-        <w:rPr>
-          <w:b/>
-          <w:bCs/>
-        </w:rPr>
-        <w:t>Dynamic Analysis module</w:t>
-      </w:r>
-      <w:r>
-        <w:t xml:space="preserve"> which automates a headless browser (e.g., using Puppeteer or Selenium) to load the webpage corresponding to the URL. This module collects information such as the HTML/DOM structure and any client-side activities: for instance, it may check for forms whose action targets external domains (a common sign of phishing is a form sending data to a different domain), count the number of iframes, measure entropy of script content (to detect obfuscated scripts), or detect whether the page is attempting to quietly redirect the browser</w:t>
-      </w:r>
-      <w:hyperlink r:id="rId19" w:anchor="L130-L139">
-        <w:r>
-          <w:rPr>
-            <w:rStyle w:val="Hiperligao"/>
-          </w:rPr>
-          <w:t>[11]</w:t>
-        </w:r>
-      </w:hyperlink>
-      <w:hyperlink r:id="rId20" w:anchor="L141-L149">
-        <w:r>
-          <w:rPr>
-            <w:rStyle w:val="Hiperligao"/>
-          </w:rPr>
-          <w:t>[12]</w:t>
-        </w:r>
-      </w:hyperlink>
-      <w:r>
-        <w:t xml:space="preserve">. It also captures network requests initiated by the page (to see if user data might be sent to unknown servers) and any anomalies in the page’s JavaScript environment (such as heavy use of </w:t>
-      </w:r>
-      <w:r>
-        <w:rPr>
-          <w:rStyle w:val="VerbatimChar"/>
-        </w:rPr>
-        <w:t>eval</w:t>
-      </w:r>
-      <w:r>
-        <w:t xml:space="preserve"> or inclusion of known suspicious script URLs). These observations are distilled into facts that are fed into the Prolog engine. For example, the dynamic module might assert </w:t>
-      </w:r>
-      <w:r>
-        <w:rPr>
-          <w:rStyle w:val="VerbatimChar"/>
-        </w:rPr>
-        <w:t>external_form_action(URL)</w:t>
-      </w:r>
-      <w:r>
-        <w:t xml:space="preserve"> if a form is found pointing to a different domain, or </w:t>
-      </w:r>
-      <w:r>
-        <w:rPr>
-          <w:rStyle w:val="VerbatimChar"/>
-        </w:rPr>
-        <w:t>high_dom_entropy(URL)</w:t>
-      </w:r>
-      <w:r>
-        <w:t xml:space="preserve"> if the DOM contains a very large amount of random-looking script data (which could indicate obfuscation)</w:t>
-      </w:r>
-      <w:hyperlink r:id="rId21" w:anchor="L173-L181">
-        <w:r>
-          <w:rPr>
-            <w:rStyle w:val="Hiperligao"/>
-          </w:rPr>
-          <w:t>[13]</w:t>
-        </w:r>
-      </w:hyperlink>
-      <w:hyperlink r:id="rId22" w:anchor="L182-L190">
-        <w:r>
-          <w:rPr>
-            <w:rStyle w:val="Hiperligao"/>
-          </w:rPr>
-          <w:t>[14]</w:t>
-        </w:r>
-      </w:hyperlink>
-      <w:r>
-        <w:t>. We have designed placeholder rules for several dynamic behaviors (like detecting credential input fields or abnormal redirect chains), which can be activated as this module matures.</w:t>
-      </w:r>
-    </w:p>
-    <w:p>
-      <w:pPr>
-        <w:pStyle w:val="Corpodetexto"/>
-        <w:jc w:val="both"/>
-      </w:pPr>
-      <w:r>
-        <w:t xml:space="preserve">The Prolog engine, upon receiving dynamic facts in addition to the static ones, re-evaluates the rule base. Some rules in our knowledge base specifically target dynamic features (for example, a rule might add a score if </w:t>
-      </w:r>
-      <w:r>
-        <w:rPr>
-          <w:rStyle w:val="VerbatimChar"/>
-        </w:rPr>
-        <w:t>external_form_action</w:t>
-      </w:r>
-      <w:r>
-        <w:t xml:space="preserve"> is true, indicating a likely phishing login form). These dynamic rules further contribute to the risk score. After combining static and dynamic indicators, the engine produces a final classification. The backend then returns a JSON response to the frontend, containing the risk level (e.g., "phishing" or "safe"), the total score, and the list of triggered rules with explanations. The web frontend displays these results to the user, highlighting, for example, </w:t>
+        <w:t xml:space="preserve">Figure 2. </w:t>
       </w:r>
       <w:r>
         <w:rPr>
           <w:i/>
           <w:iCs/>
         </w:rPr>
-        <w:t>“Rule Triggered: Suspicious TLD (.xyz) – adds 200 risk points”</w:t>
-      </w:r>
-      <w:r>
-        <w:t xml:space="preserve">, </w:t>
+        <w:t>System architecture of the phishing URL detection platform.</w:t>
+      </w:r>
+    </w:p>
+    <w:p>
+      <w:pPr>
+        <w:pStyle w:val="Corpodetexto"/>
+        <w:jc w:val="both"/>
+      </w:pPr>
+      <w:r>
+        <w:t>The user interacts with a web frontend, which sends the target URL to the backend API. The backend performs both static and dynamic analysis to extract a comprehensive set of features.</w:t>
+      </w:r>
+    </w:p>
+    <w:p>
+      <w:pPr>
+        <w:pStyle w:val="Corpodetexto"/>
+        <w:jc w:val="both"/>
+        <w:rPr>
+          <w:lang w:val="en-US"/>
+        </w:rPr>
+      </w:pPr>
+      <w:r>
+        <w:rPr>
+          <w:lang w:val="en-US"/>
+        </w:rPr>
+        <w:t>The static analysis module collects lexical, DNS, and WHOIS features and asserts them as facts to the Prolog inference engine. In parallel, the dynamic analysis module automates a headless browser (e.g., using Puppeteer or Selenium) to load the webpage corresponding to the URL. This module inspects the HTML/DOM structure and client-side activities to detect potential phishing indicators. For example, it checks for forms whose actions target external domains (a common sign of phishing), counts the number of iframes, measures script entropy to identify obfuscation, and monitors for silent redirects.</w:t>
+      </w:r>
+    </w:p>
+    <w:p>
+      <w:pPr>
+        <w:pStyle w:val="Corpodetexto"/>
+        <w:jc w:val="both"/>
+        <w:rPr>
+          <w:lang w:val="en-US"/>
+        </w:rPr>
+      </w:pPr>
+      <w:r>
+        <w:rPr>
+          <w:lang w:val="en-US"/>
+        </w:rPr>
+        <w:t>The dynamic module also captures network requests initiated by the page to determine whether user data might be transmitted to unknown servers, as well as anomalies in the JavaScript environment—such as extensive use of `eval` or inclusion of known malicious scripts. These observations are distilled into Prolog facts, such as external_form_action(URL) when a form points to another domain, or high_dom_entropy(URL) when the page contains heavily obfuscated scripts.</w:t>
+      </w:r>
+    </w:p>
+    <w:p>
+      <w:pPr>
+        <w:pStyle w:val="Corpodetexto"/>
+        <w:jc w:val="both"/>
+        <w:rPr>
+          <w:lang w:val="en-US"/>
+        </w:rPr>
+      </w:pPr>
+      <w:r>
+        <w:rPr>
+          <w:lang w:val="en-US"/>
+        </w:rPr>
+        <w:t>External data sources</w:t>
+      </w:r>
+      <w:r>
+        <w:rPr>
+          <w:lang w:val="en-US"/>
+        </w:rPr>
+        <w:t xml:space="preserve"> </w:t>
+      </w:r>
+      <w:r>
+        <w:rPr>
+          <w:lang w:val="en-US"/>
+        </w:rPr>
+        <w:t>—</w:t>
+      </w:r>
+      <w:r>
+        <w:rPr>
+          <w:lang w:val="en-US"/>
+        </w:rPr>
+        <w:t xml:space="preserve"> </w:t>
+      </w:r>
+      <w:r>
+        <w:rPr>
+          <w:lang w:val="en-US"/>
+        </w:rPr>
+        <w:t>including DNS and WHOIS services, threat intelligence feeds, and the target website itself</w:t>
+      </w:r>
+      <w:r>
+        <w:rPr>
+          <w:lang w:val="en-US"/>
+        </w:rPr>
+        <w:t xml:space="preserve"> </w:t>
+      </w:r>
+      <w:r>
+        <w:rPr>
+          <w:lang w:val="en-US"/>
+        </w:rPr>
+        <w:t>—</w:t>
+      </w:r>
+      <w:r>
+        <w:rPr>
+          <w:lang w:val="en-US"/>
+        </w:rPr>
+        <w:t xml:space="preserve"> </w:t>
+      </w:r>
+      <w:r>
+        <w:rPr>
+          <w:lang w:val="en-US"/>
+        </w:rPr>
+        <w:t>are queried by the analysis modules to enrich the fact base. The Prolog inference engine evaluates all asserted facts (both static and dynamic) against the rule knowledge base, where some rules specifically target dynamic behaviors like credential fields or abnormal redirect chains.</w:t>
+      </w:r>
+    </w:p>
+    <w:p>
+      <w:pPr>
+        <w:pStyle w:val="Corpodetexto"/>
+        <w:jc w:val="both"/>
+        <w:rPr>
+          <w:lang w:val="en-US"/>
+        </w:rPr>
+      </w:pPr>
+      <w:r>
+        <w:rPr>
+          <w:lang w:val="en-US"/>
+        </w:rPr>
+        <w:t>Each triggered rule contributes to the cumulative phishing risk score. After combining static and dynamic indicators, the engine produces a final classification. The backend then returns a JSON response to the frontend containing the risk level (e.g., “phishing” or “safe”), the total score, and an explainable list of triggered rules. The frontend presents these results to the user, for instance: “Rule Triggered: Suspicious TLD (.xyz) – adds 200 risk points” or “Rule Triggered: Missing MX records – adds 100 risk points,” thereby providing transparent reasoning behind the classification.</w:t>
+      </w:r>
+    </w:p>
+    <w:p>
+      <w:pPr>
+        <w:pStyle w:val="Ttulo3"/>
+      </w:pPr>
+      <w:bookmarkStart w:id="12" w:name="prolog-inference-engine-and-rule-base"/>
+      <w:bookmarkEnd w:id="11"/>
+      <w:r>
+        <w:t>3.2 Prolog Inference Engine and Rule Base</w:t>
+      </w:r>
+    </w:p>
+    <w:p>
+      <w:pPr>
+        <w:pStyle w:val="FirstParagraph"/>
+        <w:jc w:val="both"/>
+      </w:pPr>
+      <w:r>
+        <w:t xml:space="preserve">At the heart of the system is the Prolog inference engine, which serves as a </w:t>
       </w:r>
       <w:r>
         <w:rPr>
           <w:i/>
           <w:iCs/>
         </w:rPr>
-        <w:t>“Rule Triggered: Missing email (MX) records – adds 100 risk points”</w:t>
-      </w:r>
-      <w:r>
-        <w:t>, etc., thereby explaining the rationale behind the classification.</w:t>
-      </w:r>
-    </w:p>
-    <w:p>
-      <w:pPr>
-        <w:pStyle w:val="Ttulo3"/>
-      </w:pPr>
-      <w:bookmarkStart w:id="12" w:name="prolog-inference-engine-and-rule-base"/>
-      <w:bookmarkEnd w:id="11"/>
+        <w:t>knowledge-based reasoning</w:t>
+      </w:r>
+      <w:r>
+        <w:t xml:space="preserve"> component. The engine uses backward-chaining logic resolution (depth-</w:t>
+      </w:r>
       <w:r>
         <w:lastRenderedPageBreak/>
-        <w:t>3.2 Prolog Inference Engine and Rule Base</w:t>
-      </w:r>
-    </w:p>
-    <w:p>
-      <w:pPr>
-        <w:pStyle w:val="FirstParagraph"/>
-        <w:jc w:val="both"/>
-      </w:pPr>
-      <w:r>
-        <w:t xml:space="preserve">At the heart of the system is the Prolog inference engine, which serves as a </w:t>
+        <w:t xml:space="preserve">first search with backtracking) to determine which rules apply to the given facts (the URL’s features). Our knowledge base is composed of </w:t>
+      </w:r>
+      <w:r>
+        <w:rPr>
+          <w:b/>
+          <w:bCs/>
+        </w:rPr>
+        <w:t>facts</w:t>
+      </w:r>
+      <w:r>
+        <w:t xml:space="preserve">, </w:t>
+      </w:r>
+      <w:r>
+        <w:rPr>
+          <w:b/>
+          <w:bCs/>
+        </w:rPr>
+        <w:t>heuristic rules</w:t>
+      </w:r>
+      <w:r>
+        <w:t xml:space="preserve">, and </w:t>
+      </w:r>
+      <w:r>
+        <w:rPr>
+          <w:b/>
+          <w:bCs/>
+        </w:rPr>
+        <w:t>meta-rules</w:t>
+      </w:r>
+      <w:r>
+        <w:t xml:space="preserve"> for scoring.</w:t>
+      </w:r>
+    </w:p>
+    <w:p>
+      <w:pPr>
+        <w:pStyle w:val="Corpodetexto"/>
+        <w:jc w:val="both"/>
+      </w:pPr>
+      <w:r>
+        <w:rPr>
+          <w:b/>
+          <w:bCs/>
+        </w:rPr>
+        <w:t>Facts:</w:t>
+      </w:r>
+      <w:r>
+        <w:t xml:space="preserve"> These represent observed properties of the URL or domain. They can be binary (true/false flags) or numeric. Some examples of facts (with sample values) are: - </w:t>
+      </w:r>
+      <w:r>
+        <w:rPr>
+          <w:rStyle w:val="VerbatimChar"/>
+        </w:rPr>
+        <w:t>domain_length("example.com", 11).</w:t>
+      </w:r>
+      <w:r>
+        <w:t xml:space="preserve"> – Domain name length is 11 characters. - </w:t>
+      </w:r>
+      <w:r>
+        <w:rPr>
+          <w:rStyle w:val="VerbatimChar"/>
+        </w:rPr>
+        <w:t>has_token("example.com/login", "login").</w:t>
+      </w:r>
+      <w:r>
+        <w:t xml:space="preserve"> – URL path contains a credential-related token "login". - </w:t>
+      </w:r>
+      <w:r>
+        <w:rPr>
+          <w:rStyle w:val="VerbatimChar"/>
+        </w:rPr>
+        <w:t>num_subdomains("sub.dom.example.com", 2).</w:t>
+      </w:r>
+      <w:r>
+        <w:t xml:space="preserve"> – URL has 2 subdomains (e.g., "sub.dom"). - </w:t>
+      </w:r>
+      <w:r>
+        <w:rPr>
+          <w:rStyle w:val="VerbatimChar"/>
+        </w:rPr>
+        <w:t>domain_age_days("example.com", 5).</w:t>
+      </w:r>
+      <w:r>
+        <w:t xml:space="preserve"> – Domain was created 5 days ago (very young domain). - </w:t>
+      </w:r>
+      <w:r>
+        <w:rPr>
+          <w:rStyle w:val="VerbatimChar"/>
+        </w:rPr>
+        <w:t>has_MX_record("example.com", false).</w:t>
+      </w:r>
+      <w:r>
+        <w:t xml:space="preserve"> – No MX record found for the domain. - </w:t>
+      </w:r>
+      <w:r>
+        <w:rPr>
+          <w:rStyle w:val="VerbatimChar"/>
+        </w:rPr>
+        <w:t>page_has_iframe("phishy.example.com", true).</w:t>
+      </w:r>
+      <w:r>
+        <w:t xml:space="preserve"> – (Dynamic) The loaded page contains at least one </w:t>
+      </w:r>
+      <w:r>
+        <w:rPr>
+          <w:rStyle w:val="VerbatimChar"/>
+        </w:rPr>
+        <w:t>&lt;iframe&gt;</w:t>
+      </w:r>
+      <w:r>
+        <w:t xml:space="preserve"> element. - </w:t>
+      </w:r>
+      <w:r>
+        <w:rPr>
+          <w:rStyle w:val="VerbatimChar"/>
+        </w:rPr>
+        <w:t>external_form_action("phishy.example.com", true).</w:t>
+      </w:r>
+      <w:r>
+        <w:t xml:space="preserve"> – (Dynamic) A form on the page submits to an external domain.</w:t>
+      </w:r>
+    </w:p>
+    <w:p>
+      <w:pPr>
+        <w:pStyle w:val="Corpodetexto"/>
+        <w:jc w:val="both"/>
+      </w:pPr>
+      <w:r>
+        <w:t xml:space="preserve">Facts like the above are asserted into Prolog </w:t>
+      </w:r>
+      <w:r>
+        <w:t xml:space="preserve">when the avrigua_caracteristicas(URL) is invoked, in the beginning of the inference engine. </w:t>
+      </w:r>
+      <w:r>
+        <w:t>This predicate is responsible for invoking all other predicates that check each characteristic of the URL, such as its length, whether it is an IP address, and so on.</w:t>
+      </w:r>
+      <w:r>
+        <w:t xml:space="preserve"> </w:t>
+      </w:r>
+      <w:r>
+        <w:t>For instance, given a URL, our Prolog code can split it to identify the domain and path, count path segments, check for the presence of numeric characters or hyphens in the hostname, etc. Using Prolog for such tasks benefits from conciseness of logical pattern matching (e.g., using DCG grammars or regex matching in Prolog for tokens).</w:t>
+      </w:r>
+    </w:p>
+    <w:p>
+      <w:pPr>
+        <w:pStyle w:val="Corpodetexto"/>
+        <w:jc w:val="both"/>
+      </w:pPr>
+      <w:r>
+        <w:rPr>
+          <w:b/>
+          <w:bCs/>
+        </w:rPr>
+        <w:t>Rules:</w:t>
+      </w:r>
+      <w:r>
+        <w:t xml:space="preserve"> Each detection rule is encoded as a Prolog clause that specifies certain conditions (usually combinations of facts or intermediate predicates) implying a phishing indicator, along with an associated </w:t>
       </w:r>
       <w:r>
         <w:rPr>
           <w:i/>
           <w:iCs/>
         </w:rPr>
-        <w:t>knowledge-based reasoning</w:t>
-      </w:r>
-      <w:r>
-        <w:t xml:space="preserve"> component. The engine uses backward-chaining logic resolution (depth-first search with backtracking) to determine which rules apply to the given facts (the URL’s features). Our knowledge base is composed of </w:t>
-      </w:r>
-      <w:r>
-        <w:rPr>
-          <w:b/>
-          <w:bCs/>
-        </w:rPr>
-        <w:t>facts</w:t>
+        <w:t>score</w:t>
+      </w:r>
+      <w:r>
+        <w:t>. We adopted a scoring model where each rule contributes a certain number of points to an overall risk score if its conditions are met</w:t>
+      </w:r>
+      <w:hyperlink r:id="rId18" w:anchor="L217-L225">
+        <w:r>
+          <w:rPr>
+            <w:rStyle w:val="Hiperligao"/>
+          </w:rPr>
+          <w:t>[17]</w:t>
+        </w:r>
+      </w:hyperlink>
+      <w:r>
+        <w:t xml:space="preserve">. The rules are designed based on known phishing heuristics from literature and empirical observation: - </w:t>
+      </w:r>
+      <w:r>
+        <w:rPr>
+          <w:b/>
+          <w:bCs/>
+        </w:rPr>
+        <w:t>Suspicious Top-Level Domain (TLD)</w:t>
+      </w:r>
+      <w:r>
+        <w:t xml:space="preserve"> – If a URL uses a TLD commonly abused by phishers (e.g., </w:t>
+      </w:r>
+      <w:r>
+        <w:rPr>
+          <w:rStyle w:val="VerbatimChar"/>
+        </w:rPr>
+        <w:t>.tk</w:t>
       </w:r>
       <w:r>
         <w:t xml:space="preserve">, </w:t>
       </w:r>
       <w:r>
         <w:rPr>
-          <w:b/>
-          <w:bCs/>
-        </w:rPr>
-        <w:t>heuristic rules</w:t>
-      </w:r>
-      <w:r>
-        <w:t xml:space="preserve">, and </w:t>
-      </w:r>
-      <w:r>
-        <w:rPr>
-          <w:b/>
-          <w:bCs/>
-        </w:rPr>
-        <w:t>meta-rules</w:t>
-      </w:r>
-      <w:r>
-        <w:t xml:space="preserve"> for scoring.</w:t>
-      </w:r>
-    </w:p>
-    <w:p>
-      <w:pPr>
-        <w:pStyle w:val="Corpodetexto"/>
-        <w:jc w:val="both"/>
-      </w:pPr>
-      <w:r>
-        <w:rPr>
-          <w:b/>
-          <w:bCs/>
-        </w:rPr>
-        <w:t>Facts:</w:t>
-      </w:r>
-      <w:r>
-        <w:t xml:space="preserve"> These represent observed properties of the URL or domain. They can be binary (true/false flags) or numeric. Some examples of facts (with sample values) are: - </w:t>
-      </w:r>
-      <w:r>
-        <w:rPr>
           <w:rStyle w:val="VerbatimChar"/>
         </w:rPr>
-        <w:t>domain_length("example.com", 11).</w:t>
-      </w:r>
-      <w:r>
-        <w:t xml:space="preserve"> – Domain name length is 11 characters. - </w:t>
+        <w:t>.xyz</w:t>
+      </w:r>
+      <w:r>
+        <w:t xml:space="preserve">, </w:t>
       </w:r>
       <w:r>
         <w:rPr>
           <w:rStyle w:val="VerbatimChar"/>
         </w:rPr>
-        <w:t>has_token("example.com/login", "login").</w:t>
-      </w:r>
-      <w:r>
-        <w:t xml:space="preserve"> – URL path contains a credential-related token "login". - </w:t>
+        <w:t>.top</w:t>
+      </w:r>
+      <w:r>
+        <w:t>), add +200 points</w:t>
+      </w:r>
+      <w:hyperlink r:id="rId19" w:anchor="L20-L28">
+        <w:r>
+          <w:rPr>
+            <w:rStyle w:val="Hiperligao"/>
+          </w:rPr>
+          <w:t>[3]</w:t>
+        </w:r>
+      </w:hyperlink>
+      <w:r>
+        <w:t xml:space="preserve">. - </w:t>
+      </w:r>
+      <w:r>
+        <w:rPr>
+          <w:b/>
+          <w:bCs/>
+        </w:rPr>
+        <w:t>Long Domain Name</w:t>
+      </w:r>
+      <w:r>
+        <w:t xml:space="preserve"> – If the domain part of the URL is excessively long (&gt;30 characters), add +150 points (as phishers often concatenate many terms to mimic subdomains)</w:t>
+      </w:r>
+      <w:hyperlink r:id="rId20" w:anchor="L24-L31">
+        <w:r>
+          <w:rPr>
+            <w:rStyle w:val="Hiperligao"/>
+          </w:rPr>
+          <w:t>[18]</w:t>
+        </w:r>
+      </w:hyperlink>
+      <w:r>
+        <w:t xml:space="preserve">. - </w:t>
+      </w:r>
+      <w:r>
+        <w:rPr>
+          <w:b/>
+          <w:bCs/>
+        </w:rPr>
+        <w:t>Many Subdomains</w:t>
+      </w:r>
+      <w:r>
+        <w:t xml:space="preserve"> – If there are more than 3 subdomains (e.g., </w:t>
       </w:r>
       <w:r>
         <w:rPr>
           <w:rStyle w:val="VerbatimChar"/>
         </w:rPr>
-        <w:t>num_subdomains("sub.dom.example.com", 2).</w:t>
-      </w:r>
-      <w:r>
-        <w:t xml:space="preserve"> – URL has 2 subdomains (e.g., "sub.dom"). - </w:t>
+        <w:t>mail.login.user.example.com</w:t>
+      </w:r>
+      <w:r>
+        <w:t xml:space="preserve"> has 3 subdomains: mail, login, user), add +180 points for a deeply nested domain which might indicate an attempt to spoof a path as subdomains</w:t>
+      </w:r>
+      <w:hyperlink r:id="rId21" w:anchor="L14-L19">
+        <w:r>
+          <w:rPr>
+            <w:rStyle w:val="Hiperligao"/>
+          </w:rPr>
+          <w:t>[19]</w:t>
+        </w:r>
+      </w:hyperlink>
+      <w:hyperlink r:id="rId22" w:anchor="L225-L233">
+        <w:r>
+          <w:rPr>
+            <w:rStyle w:val="Hiperligao"/>
+          </w:rPr>
+          <w:t>[20]</w:t>
+        </w:r>
+      </w:hyperlink>
+      <w:r>
+        <w:t xml:space="preserve">. - </w:t>
+      </w:r>
+      <w:r>
+        <w:rPr>
+          <w:b/>
+          <w:bCs/>
+        </w:rPr>
+        <w:t>High Numeric Content in Domain</w:t>
+      </w:r>
+      <w:r>
+        <w:t xml:space="preserve"> – If over 30% of characters in the domain are digits (e.g., </w:t>
       </w:r>
       <w:r>
         <w:rPr>
           <w:rStyle w:val="VerbatimChar"/>
         </w:rPr>
-        <w:t>domain_age_days("example.com", 5).</w:t>
-      </w:r>
-      <w:r>
-        <w:t xml:space="preserve"> – Domain was created 5 days ago (very young domain). - </w:t>
+        <w:t>www.paypal12345secure.com</w:t>
+      </w:r>
+      <w:r>
+        <w:t>), add +120 points</w:t>
+      </w:r>
+      <w:hyperlink r:id="rId23" w:anchor="L28-L31">
+        <w:r>
+          <w:rPr>
+            <w:rStyle w:val="Hiperligao"/>
+          </w:rPr>
+          <w:t>[21]</w:t>
+        </w:r>
+      </w:hyperlink>
+      <w:r>
+        <w:t xml:space="preserve">, since legitimate domains rarely include long numeric sequences. - </w:t>
+      </w:r>
+      <w:r>
+        <w:rPr>
+          <w:b/>
+          <w:bCs/>
+        </w:rPr>
+        <w:t>Multiple Hyphens in Domain</w:t>
+      </w:r>
+      <w:r>
+        <w:t xml:space="preserve"> – If the domain has more than 2 hyphens, add +100 points</w:t>
+      </w:r>
+      <w:hyperlink r:id="rId24" w:anchor="L28-L31">
+        <w:r>
+          <w:rPr>
+            <w:rStyle w:val="Hiperligao"/>
+          </w:rPr>
+          <w:t>[21]</w:t>
+        </w:r>
+      </w:hyperlink>
+      <w:r>
+        <w:t xml:space="preserve">, as phishers often chain words with hyphens to resemble legitimate sites. - </w:t>
+      </w:r>
+      <w:r>
+        <w:rPr>
+          <w:b/>
+          <w:bCs/>
+        </w:rPr>
+        <w:t>IPAddress in URL</w:t>
+      </w:r>
+      <w:r>
+        <w:t xml:space="preserve"> – If the URL uses an IP address instead of a domain name (e.g., </w:t>
       </w:r>
       <w:r>
         <w:rPr>
           <w:rStyle w:val="VerbatimChar"/>
         </w:rPr>
-        <w:t>has_MX_record("example.com", false).</w:t>
-      </w:r>
-      <w:r>
-        <w:t xml:space="preserve"> – No MX record found for the domain. - </w:t>
-      </w:r>
-      <w:r>
-        <w:rPr>
-          <w:rStyle w:val="VerbatimChar"/>
-        </w:rPr>
-        <w:t>page_has_iframe("phishy.example.com", true).</w:t>
-      </w:r>
-      <w:r>
-        <w:t xml:space="preserve"> – (Dynamic) The loaded page contains at least one </w:t>
-      </w:r>
-      <w:r>
-        <w:rPr>
-          <w:rStyle w:val="VerbatimChar"/>
-        </w:rPr>
-        <w:t>&lt;iframe&gt;</w:t>
-      </w:r>
-      <w:r>
-        <w:t xml:space="preserve"> element. - </w:t>
-      </w:r>
-      <w:r>
-        <w:rPr>
-          <w:rStyle w:val="VerbatimChar"/>
-        </w:rPr>
-        <w:t>external_form_action("phishy.example.com", true).</w:t>
-      </w:r>
-      <w:r>
-        <w:t xml:space="preserve"> – (Dynamic) A form on the page submits to an external domain.</w:t>
-      </w:r>
-    </w:p>
-    <w:p>
-      <w:pPr>
-        <w:pStyle w:val="Corpodetexto"/>
-        <w:jc w:val="both"/>
-      </w:pPr>
-      <w:r>
-        <w:t xml:space="preserve">Facts like the above are asserted into Prolog via the Python integration using </w:t>
-      </w:r>
-      <w:r>
-        <w:rPr>
-          <w:rStyle w:val="VerbatimChar"/>
-        </w:rPr>
-        <w:t>assertz()</w:t>
-      </w:r>
-      <w:r>
-        <w:t xml:space="preserve"> or by calling specific Prolog predicates that we've defined to collect these values. We implemented helper Prolog predicates for feature extraction to complement Python: for example, </w:t>
-      </w:r>
-      <w:r>
-        <w:rPr>
-          <w:rStyle w:val="VerbatimChar"/>
-        </w:rPr>
-        <w:t>count_subdomains(Host, N)</w:t>
-      </w:r>
-      <w:r>
-        <w:t xml:space="preserve"> counts subdomain levels, </w:t>
-      </w:r>
-      <w:r>
-        <w:rPr>
-          <w:rStyle w:val="VerbatimChar"/>
-        </w:rPr>
-        <w:t>suspicious_tld(TLD)</w:t>
-      </w:r>
-      <w:r>
-        <w:t xml:space="preserve"> is a knowledge base of known risky TLD strings, and so forth</w:t>
-      </w:r>
-      <w:hyperlink r:id="rId23" w:anchor="L113-L122">
-        <w:r>
-          <w:rPr>
-            <w:rStyle w:val="Hiperligao"/>
-          </w:rPr>
-          <w:t>[15]</w:t>
-        </w:r>
-      </w:hyperlink>
-      <w:hyperlink r:id="rId24" w:anchor="L124-L132">
-        <w:r>
-          <w:rPr>
-            <w:rStyle w:val="Hiperligao"/>
-          </w:rPr>
-          <w:t>[16]</w:t>
-        </w:r>
-      </w:hyperlink>
-      <w:r>
-        <w:t>. This allows some processing to be done within Prolog itself. For instance, given a URL, our Prolog code can split it to identify the domain and path, count path segments, check for the presence of numeric characters or hyphens in the hostname, etc. Using Prolog for such tasks benefits from conciseness of logical pattern matching (e.g., using DCG grammars or regex matching in Prolog for tokens).</w:t>
-      </w:r>
-    </w:p>
-    <w:p>
-      <w:pPr>
-        <w:pStyle w:val="Corpodetexto"/>
-        <w:jc w:val="both"/>
-      </w:pPr>
-      <w:r>
-        <w:rPr>
-          <w:b/>
-          <w:bCs/>
-        </w:rPr>
-        <w:t>Rules:</w:t>
-      </w:r>
-      <w:r>
-        <w:t xml:space="preserve"> Each detection rule is encoded as a Prolog clause that specifies certain conditions (usually combinations of facts or intermediate predicates) implying a phishing indicator, along with an associated </w:t>
+        <w:t>http://192.168.1.4/login</w:t>
+      </w:r>
+      <w:r>
+        <w:t xml:space="preserve">), add +300 points. This is almost always malicious as normal users don’t use bare IPs for banking or email sites. - </w:t>
+      </w:r>
+      <w:r>
+        <w:rPr>
+          <w:b/>
+          <w:bCs/>
+        </w:rPr>
+        <w:t>Credential Keyword in Path + Young Domain</w:t>
+      </w:r>
+      <w:r>
+        <w:t xml:space="preserve"> – If the URL path contains keywords like "login", </w:t>
+      </w:r>
+      <w:r>
+        <w:lastRenderedPageBreak/>
+        <w:t xml:space="preserve">"secure", "account", etc., </w:t>
       </w:r>
       <w:r>
         <w:rPr>
           <w:i/>
           <w:iCs/>
         </w:rPr>
-        <w:t>score</w:t>
-      </w:r>
-      <w:r>
-        <w:t>. We adopted a scoring model where each rule contributes a certain number of points to an overall risk score if its conditions are met</w:t>
-      </w:r>
-      <w:hyperlink r:id="rId25" w:anchor="L217-L225">
-        <w:r>
-          <w:rPr>
-            <w:rStyle w:val="Hiperligao"/>
-          </w:rPr>
-          <w:t>[17]</w:t>
-        </w:r>
-      </w:hyperlink>
-      <w:r>
-        <w:t xml:space="preserve">. The rules are designed based on known phishing heuristics from literature and empirical observation: - </w:t>
-      </w:r>
-      <w:r>
-        <w:rPr>
-          <w:b/>
-          <w:bCs/>
-        </w:rPr>
-        <w:t>Suspicious Top-Level Domain (TLD)</w:t>
-      </w:r>
-      <w:r>
-        <w:t xml:space="preserve"> – If a URL uses a TLD commonly abused by phishers (e.g., </w:t>
-      </w:r>
-      <w:r>
-        <w:rPr>
-          <w:rStyle w:val="VerbatimChar"/>
-        </w:rPr>
-        <w:t>.tk</w:t>
-      </w:r>
-      <w:r>
-        <w:t xml:space="preserve">, </w:t>
-      </w:r>
-      <w:r>
-        <w:rPr>
-          <w:rStyle w:val="VerbatimChar"/>
-        </w:rPr>
-        <w:t>.xyz</w:t>
-      </w:r>
-      <w:r>
-        <w:t xml:space="preserve">, </w:t>
-      </w:r>
-      <w:r>
-        <w:rPr>
-          <w:rStyle w:val="VerbatimChar"/>
-        </w:rPr>
-        <w:t>.top</w:t>
-      </w:r>
-      <w:r>
-        <w:t>), add +200 points</w:t>
-      </w:r>
-      <w:hyperlink r:id="rId26" w:anchor="L20-L28">
-        <w:r>
-          <w:rPr>
-            <w:rStyle w:val="Hiperligao"/>
-          </w:rPr>
-          <w:t>[3]</w:t>
-        </w:r>
-      </w:hyperlink>
-      <w:r>
-        <w:t xml:space="preserve">. - </w:t>
-      </w:r>
-      <w:r>
-        <w:rPr>
-          <w:b/>
-          <w:bCs/>
-        </w:rPr>
-        <w:t>Long Domain Name</w:t>
-      </w:r>
-      <w:r>
-        <w:t xml:space="preserve"> – If the domain part of the URL is excessively long (&gt;30 characters), add +150 points (as phishers often concatenate many terms to mimic subdomains)</w:t>
-      </w:r>
-      <w:hyperlink r:id="rId27" w:anchor="L24-L31">
-        <w:r>
-          <w:rPr>
-            <w:rStyle w:val="Hiperligao"/>
-          </w:rPr>
-          <w:t>[18]</w:t>
-        </w:r>
-      </w:hyperlink>
-      <w:r>
-        <w:t xml:space="preserve">. - </w:t>
-      </w:r>
-      <w:r>
-        <w:rPr>
-          <w:b/>
-          <w:bCs/>
-        </w:rPr>
-        <w:t>Many Subdomains</w:t>
-      </w:r>
-      <w:r>
-        <w:t xml:space="preserve"> – If there are more than 3 subdomains (e.g., </w:t>
-      </w:r>
-      <w:r>
-        <w:rPr>
-          <w:rStyle w:val="VerbatimChar"/>
-        </w:rPr>
-        <w:t>mail.login.user.example.com</w:t>
-      </w:r>
-      <w:r>
-        <w:t xml:space="preserve"> has 3 subdomains: mail, login, user), add +180 points for a deeply nested domain which might indicate an attempt to spoof a path as subdomains</w:t>
-      </w:r>
-      <w:hyperlink r:id="rId28" w:anchor="L14-L19">
-        <w:r>
-          <w:rPr>
-            <w:rStyle w:val="Hiperligao"/>
-          </w:rPr>
-          <w:t>[19]</w:t>
-        </w:r>
-      </w:hyperlink>
-      <w:hyperlink r:id="rId29" w:anchor="L225-L233">
-        <w:r>
-          <w:rPr>
-            <w:rStyle w:val="Hiperligao"/>
-          </w:rPr>
-          <w:t>[20]</w:t>
-        </w:r>
-      </w:hyperlink>
-      <w:r>
-        <w:t xml:space="preserve">. - </w:t>
-      </w:r>
-      <w:r>
-        <w:rPr>
-          <w:b/>
-          <w:bCs/>
-        </w:rPr>
-        <w:t>High Numeric Content in Domain</w:t>
-      </w:r>
-      <w:r>
-        <w:t xml:space="preserve"> – If over 30% of characters in the domain are digits (e.g., </w:t>
-      </w:r>
-      <w:r>
-        <w:rPr>
-          <w:rStyle w:val="VerbatimChar"/>
-        </w:rPr>
-        <w:t>www.paypal12345secure.com</w:t>
-      </w:r>
-      <w:r>
-        <w:t>), add +120 points</w:t>
-      </w:r>
-      <w:hyperlink r:id="rId30" w:anchor="L28-L31">
-        <w:r>
-          <w:rPr>
-            <w:rStyle w:val="Hiperligao"/>
-          </w:rPr>
-          <w:t>[21]</w:t>
-        </w:r>
-      </w:hyperlink>
-      <w:r>
-        <w:t xml:space="preserve">, since legitimate domains rarely </w:t>
-      </w:r>
-      <w:r>
-        <w:lastRenderedPageBreak/>
-        <w:t xml:space="preserve">include long numeric sequences. - </w:t>
-      </w:r>
-      <w:r>
-        <w:rPr>
-          <w:b/>
-          <w:bCs/>
-        </w:rPr>
-        <w:t>Multiple Hyphens in Domain</w:t>
-      </w:r>
-      <w:r>
-        <w:t xml:space="preserve"> – If the domain has more than 2 hyphens, add +100 points</w:t>
-      </w:r>
-      <w:hyperlink r:id="rId31" w:anchor="L28-L31">
-        <w:r>
-          <w:rPr>
-            <w:rStyle w:val="Hiperligao"/>
-          </w:rPr>
-          <w:t>[21]</w:t>
-        </w:r>
-      </w:hyperlink>
-      <w:r>
-        <w:t xml:space="preserve">, as phishers often chain words with hyphens to resemble legitimate sites. - </w:t>
-      </w:r>
-      <w:r>
-        <w:rPr>
-          <w:b/>
-          <w:bCs/>
-        </w:rPr>
-        <w:t>IPAddress in URL</w:t>
-      </w:r>
-      <w:r>
-        <w:t xml:space="preserve"> – If the URL uses an IP address instead of a domain name (e.g., </w:t>
-      </w:r>
-      <w:r>
-        <w:rPr>
-          <w:rStyle w:val="VerbatimChar"/>
-        </w:rPr>
-        <w:t>http://192.168.1.4/login</w:t>
-      </w:r>
-      <w:r>
-        <w:t xml:space="preserve">), add +300 points. This is almost always malicious as normal users don’t use bare IPs for banking or email sites. - </w:t>
-      </w:r>
-      <w:r>
-        <w:rPr>
-          <w:b/>
-          <w:bCs/>
-        </w:rPr>
-        <w:t>Credential Keyword in Path + Young Domain</w:t>
-      </w:r>
-      <w:r>
-        <w:t xml:space="preserve"> – If the URL path contains keywords like "login", "secure", "account", etc., </w:t>
+        <w:t>and</w:t>
+      </w:r>
+      <w:r>
+        <w:t xml:space="preserve"> the domain age is below a threshold (e.g. &lt; 30 days old), add +250 points</w:t>
+      </w:r>
+      <w:hyperlink r:id="rId25" w:anchor="L11-L19">
+        <w:r>
+          <w:rPr>
+            <w:rStyle w:val="Hiperligao"/>
+          </w:rPr>
+          <w:t>[22]</w:t>
+        </w:r>
+      </w:hyperlink>
+      <w:r>
+        <w:t xml:space="preserve">. The rationale: a newly created domain that immediately is used for a login page is highly suspect (Rule A1 in our knowledge base). - </w:t>
+      </w:r>
+      <w:r>
+        <w:rPr>
+          <w:b/>
+          <w:bCs/>
+        </w:rPr>
+        <w:t>Suspicious TLD + Missing Email Records</w:t>
+      </w:r>
+      <w:r>
+        <w:t xml:space="preserve"> – If the domain is on the suspicious TLD list </w:t>
       </w:r>
       <w:r>
         <w:rPr>
@@ -1731,28 +1828,58 @@
         <w:t>and</w:t>
       </w:r>
       <w:r>
-        <w:t xml:space="preserve"> the domain age is below a threshold (e.g. &lt; 30 days old), add +250 points</w:t>
-      </w:r>
-      <w:hyperlink r:id="rId32" w:anchor="L11-L19">
-        <w:r>
-          <w:rPr>
-            <w:rStyle w:val="Hiperligao"/>
-          </w:rPr>
-          <w:t>[22]</w:t>
-        </w:r>
-      </w:hyperlink>
-      <w:r>
-        <w:t xml:space="preserve">. The rationale: a newly created domain that immediately is used for a login page is highly suspect (Rule A1 in our knowledge base). - </w:t>
-      </w:r>
-      <w:r>
-        <w:rPr>
-          <w:b/>
-          <w:bCs/>
-        </w:rPr>
-        <w:t>Suspicious TLD + Missing Email Records</w:t>
-      </w:r>
-      <w:r>
-        <w:t xml:space="preserve"> – If the domain is on the suspicious TLD list </w:t>
+        <w:t xml:space="preserve"> has no MX record or no SPF/DMARC records (suggesting it’s not set up for legitimate email), add +150 points</w:t>
+      </w:r>
+      <w:hyperlink r:id="rId26" w:anchor="L51-L59">
+        <w:r>
+          <w:rPr>
+            <w:rStyle w:val="Hiperligao"/>
+          </w:rPr>
+          <w:t>[10]</w:t>
+        </w:r>
+      </w:hyperlink>
+      <w:r>
+        <w:t xml:space="preserve">. Legitimate domains for businesses usually have email configured; phishers often do not bother. - </w:t>
+      </w:r>
+      <w:r>
+        <w:rPr>
+          <w:b/>
+          <w:bCs/>
+        </w:rPr>
+        <w:t>Excessive URL Path Depth</w:t>
+      </w:r>
+      <w:r>
+        <w:t xml:space="preserve"> – If the URL path has &gt;= 6 segments (e.g., </w:t>
+      </w:r>
+      <w:r>
+        <w:rPr>
+          <w:rStyle w:val="VerbatimChar"/>
+        </w:rPr>
+        <w:t>http://example.com/a/b/c/d/e/f</w:t>
+      </w:r>
+      <w:r>
+        <w:t>), add +80 points</w:t>
+      </w:r>
+      <w:hyperlink r:id="rId27" w:anchor="L59-L67">
+        <w:r>
+          <w:rPr>
+            <w:rStyle w:val="Hiperligao"/>
+          </w:rPr>
+          <w:t>[23]</w:t>
+        </w:r>
+      </w:hyperlink>
+      <w:r>
+        <w:t xml:space="preserve">. Deep paths can indicate buried phishing pages or kit artifacts. - </w:t>
+      </w:r>
+      <w:r>
+        <w:rPr>
+          <w:b/>
+          <w:bCs/>
+        </w:rPr>
+        <w:t>Combination of Many Subdomains and Deep Path</w:t>
+      </w:r>
+      <w:r>
+        <w:t xml:space="preserve"> – If both subdomain count ≥ 4 </w:t>
       </w:r>
       <w:r>
         <w:rPr>
@@ -1762,687 +1889,527 @@
         <w:t>and</w:t>
       </w:r>
       <w:r>
-        <w:t xml:space="preserve"> has no MX record or no SPF/DMARC records (suggesting it’s not set up for legitimate email), add +150 points</w:t>
-      </w:r>
-      <w:hyperlink r:id="rId33" w:anchor="L51-L59">
-        <w:r>
-          <w:rPr>
-            <w:rStyle w:val="Hiperligao"/>
-          </w:rPr>
-          <w:t>[10]</w:t>
-        </w:r>
-      </w:hyperlink>
-      <w:r>
-        <w:t xml:space="preserve">. Legitimate domains for businesses usually have email configured; phishers often do not bother. - </w:t>
-      </w:r>
-      <w:r>
-        <w:rPr>
-          <w:b/>
-          <w:bCs/>
-        </w:rPr>
-        <w:t>Excessive URL Path Depth</w:t>
-      </w:r>
-      <w:r>
-        <w:t xml:space="preserve"> – If the URL path has &gt;= 6 segments (e.g., </w:t>
+        <w:t xml:space="preserve"> path depth ≥ 6, add a higher combined score, e.g., +150 points (this is a compound rule reflecting an extremely complex URL likely auto-generated by a phishing kit)</w:t>
+      </w:r>
+      <w:hyperlink r:id="rId28" w:anchor="L59-L67">
+        <w:r>
+          <w:rPr>
+            <w:rStyle w:val="Hiperligao"/>
+          </w:rPr>
+          <w:t>[23]</w:t>
+        </w:r>
+      </w:hyperlink>
+      <w:r>
+        <w:t xml:space="preserve">. - </w:t>
+      </w:r>
+      <w:r>
+        <w:rPr>
+          <w:b/>
+          <w:bCs/>
+        </w:rPr>
+        <w:t>No DNS Records (Dead Domain)</w:t>
+      </w:r>
+      <w:r>
+        <w:t xml:space="preserve"> – If key DNS records like A or NS are missing or misconfigured (indicating a likely disposable or misused domain), add some points (this rule is less weight since missing records might just mean inactive domain). - </w:t>
+      </w:r>
+      <w:r>
+        <w:rPr>
+          <w:b/>
+          <w:bCs/>
+        </w:rPr>
+        <w:t>Dynamic Content Rules:</w:t>
+      </w:r>
+      <w:r>
+        <w:t xml:space="preserve"> (when dynamic phase is executed) e.g., </w:t>
+      </w:r>
+      <w:r>
+        <w:rPr>
+          <w:b/>
+          <w:bCs/>
+        </w:rPr>
+        <w:t>External Form</w:t>
+      </w:r>
+      <w:r>
+        <w:t xml:space="preserve"> – If an HTML </w:t>
       </w:r>
       <w:r>
         <w:rPr>
           <w:rStyle w:val="VerbatimChar"/>
         </w:rPr>
-        <w:t>http://example.com/a/b/c/d/e/f</w:t>
-      </w:r>
-      <w:r>
-        <w:t>), add +80 points</w:t>
-      </w:r>
-      <w:hyperlink r:id="rId34" w:anchor="L59-L67">
-        <w:r>
-          <w:rPr>
-            <w:rStyle w:val="Hiperligao"/>
-          </w:rPr>
-          <w:t>[23]</w:t>
-        </w:r>
-      </w:hyperlink>
-      <w:r>
-        <w:t xml:space="preserve">. Deep paths can indicate buried phishing pages or kit artifacts. - </w:t>
-      </w:r>
-      <w:r>
-        <w:rPr>
-          <w:b/>
-          <w:bCs/>
-        </w:rPr>
-        <w:t>Combination of Many Subdomains and Deep Path</w:t>
-      </w:r>
-      <w:r>
-        <w:t xml:space="preserve"> – If both subdomain count ≥ 4 </w:t>
+        <w:t>&lt;form&gt;</w:t>
+      </w:r>
+      <w:r>
+        <w:t xml:space="preserve"> on the page posts to a different domain than the current page (commonly observed when a phishing page steals credentials by sending to an attacker-controlled server), add +200 points. </w:t>
+      </w:r>
+      <w:r>
+        <w:rPr>
+          <w:b/>
+          <w:bCs/>
+        </w:rPr>
+        <w:t>Multiple Redirects</w:t>
+      </w:r>
+      <w:r>
+        <w:t xml:space="preserve"> – If loading the page caused multiple redirects across different domains, that might indicate a phishing funnel; a rule adds points if, say, ≥3 redirects with at least one cross-domain hop occur (the rule weight might be lower, e.g., +50, as some legitimate services use redirects too)</w:t>
+      </w:r>
+      <w:hyperlink r:id="rId29" w:anchor="L26-L34">
+        <w:r>
+          <w:rPr>
+            <w:rStyle w:val="Hiperligao"/>
+          </w:rPr>
+          <w:t>[24]</w:t>
+        </w:r>
+      </w:hyperlink>
+      <w:r>
+        <w:t xml:space="preserve">. </w:t>
+      </w:r>
+      <w:r>
+        <w:rPr>
+          <w:b/>
+          <w:bCs/>
+        </w:rPr>
+        <w:t>Suspicious Scripts</w:t>
+      </w:r>
+      <w:r>
+        <w:t xml:space="preserve"> – If the page’s script entropy is very high or it includes known suspicious script URLs, add points. </w:t>
+      </w:r>
+      <w:r>
+        <w:rPr>
+          <w:b/>
+          <w:bCs/>
+        </w:rPr>
+        <w:t>Credential Field Present</w:t>
+      </w:r>
+      <w:r>
+        <w:t xml:space="preserve"> – If the page contains input fields of type "password" or text fields in context of "username/email" without legitimate context, add points (though this can also flag legitimate login pages, so it might be used in combination with other factors).</w:t>
+      </w:r>
+    </w:p>
+    <w:p>
+      <w:pPr>
+        <w:pStyle w:val="Corpodetexto"/>
+        <w:jc w:val="both"/>
+      </w:pPr>
+      <w:r>
+        <w:t xml:space="preserve">Each rule in the Prolog knowledge base </w:t>
+      </w:r>
+      <w:r>
+        <w:t>has it own charachteristics</w:t>
+      </w:r>
+      <w:r>
+        <w:t xml:space="preserve"> annotated with a unique ID</w:t>
+      </w:r>
+      <w:r>
+        <w:t>, a name for the rule</w:t>
+      </w:r>
+      <w:r>
+        <w:t xml:space="preserve"> and </w:t>
+      </w:r>
+      <w:r>
+        <w:t>the score the specified rule increases</w:t>
+      </w:r>
+      <w:r>
+        <w:t>. This helps in generating the final report</w:t>
+      </w:r>
+      <w:r>
+        <w:t xml:space="preserve"> and in the increasing score system</w:t>
+      </w:r>
+      <w:r>
+        <w:t>. For example, a rule might be represented as:</w:t>
+      </w:r>
+    </w:p>
+    <w:p>
+      <w:pPr>
+        <w:pStyle w:val="FirstParagraph"/>
+        <w:jc w:val="both"/>
+        <w:rPr>
+          <w:rFonts w:ascii="Consolas" w:hAnsi="Consolas"/>
+          <w:sz w:val="22"/>
+          <w:lang w:val="en-US"/>
+        </w:rPr>
+      </w:pPr>
+      <w:r>
+        <w:rPr>
+          <w:rFonts w:ascii="Consolas" w:hAnsi="Consolas"/>
+          <w:sz w:val="22"/>
+          <w:lang w:val="en-US"/>
+        </w:rPr>
+        <w:t>caracteristicas_regras(30, url_at_char, 30).</w:t>
+      </w:r>
+    </w:p>
+    <w:p>
+      <w:pPr>
+        <w:pStyle w:val="FirstParagraph"/>
+        <w:jc w:val="both"/>
+      </w:pPr>
+      <w:r>
+        <w:t>Here</w:t>
+      </w:r>
+      <w:r>
+        <w:t xml:space="preserve">, the rule with ID 30, wich is “url_at_char”, </w:t>
+      </w:r>
+      <w:r>
+        <w:t xml:space="preserve">contributes </w:t>
+      </w:r>
+      <w:r>
+        <w:t xml:space="preserve">with 30 </w:t>
+      </w:r>
+      <w:r>
+        <w:t>points if</w:t>
+      </w:r>
+      <w:r>
+        <w:t xml:space="preserve"> it’s true</w:t>
+      </w:r>
+      <w:r>
+        <w:t xml:space="preserve">. </w:t>
+      </w:r>
+    </w:p>
+    <w:p>
+      <w:pPr>
+        <w:pStyle w:val="Corpodetexto"/>
+        <w:jc w:val="both"/>
+      </w:pPr>
+      <w:r>
+        <w:t>Our static rule set currently includes about a dozen active rules covering the above aspects (see Section 4 for the list and their statuses). Additional placeholder rules (currently commented out or stubbed) exist for features we plan to integrate, such as homoglyph detection (Rule 21)</w:t>
+      </w:r>
+      <w:hyperlink r:id="rId30" w:anchor="L19-L25">
+        <w:r>
+          <w:rPr>
+            <w:rStyle w:val="Hiperligao"/>
+          </w:rPr>
+          <w:t>[26]</w:t>
+        </w:r>
+      </w:hyperlink>
+      <w:r>
+        <w:t>, detection of suspicious redirect chains (Rules 22–24)</w:t>
+      </w:r>
+      <w:hyperlink r:id="rId31" w:anchor="L26-L40">
+        <w:r>
+          <w:rPr>
+            <w:rStyle w:val="Hiperligao"/>
+          </w:rPr>
+          <w:t>[27]</w:t>
+        </w:r>
+      </w:hyperlink>
+      <w:r>
+        <w:t>, DNSSEC validation issues (Rule 28)</w:t>
+      </w:r>
+      <w:hyperlink r:id="rId32" w:anchor="L68-L73">
+        <w:r>
+          <w:rPr>
+            <w:rStyle w:val="Hiperligao"/>
+          </w:rPr>
+          <w:t>[28]</w:t>
+        </w:r>
+      </w:hyperlink>
+      <w:r>
+        <w:t>, Certificate Transparency anomalies (Rule 29)</w:t>
+      </w:r>
+      <w:hyperlink r:id="rId33" w:anchor="L74-L81">
+        <w:r>
+          <w:rPr>
+            <w:rStyle w:val="Hiperligao"/>
+          </w:rPr>
+          <w:t>[29]</w:t>
+        </w:r>
+      </w:hyperlink>
+      <w:r>
+        <w:t>, and other advanced DNS irregularities (Rules 30–33)</w:t>
+      </w:r>
+      <w:hyperlink r:id="rId34" w:anchor="L82-L100">
+        <w:r>
+          <w:rPr>
+            <w:rStyle w:val="Hiperligao"/>
+          </w:rPr>
+          <w:t>[30]</w:t>
+        </w:r>
+      </w:hyperlink>
+      <w:r>
+        <w:t>. As the necessary data becomes available to the Prolog engine via extended Python integration, these rules can be activated to further enhance detection coverage.</w:t>
+      </w:r>
+    </w:p>
+    <w:p>
+      <w:pPr>
+        <w:pStyle w:val="Corpodetexto"/>
+        <w:jc w:val="both"/>
+      </w:pPr>
+      <w:r>
+        <w:rPr>
+          <w:b/>
+          <w:bCs/>
+        </w:rPr>
+        <w:lastRenderedPageBreak/>
+        <w:t>Inference and Scoring:</w:t>
+      </w:r>
+      <w:r>
+        <w:t xml:space="preserve"> When the Prolog engine runs the analysis for a given URL, it evaluates all rule clauses whose conditions are satisfied by the asserted facts. Each triggered rule contributes its corresponding score value, and the engine aggregates these through a meta-rule mechanism that computes the total accumulated score for the URL. For example, a predicate such as total_score(URL, Sum) sums all Score values for rules that succeed for that specific URL.</w:t>
+      </w:r>
+    </w:p>
+    <w:p>
+      <w:pPr>
+        <w:pStyle w:val="Corpodetexto"/>
+        <w:jc w:val="both"/>
+      </w:pPr>
+      <w:r>
+        <w:t>The resulting score and the list of triggered rules together form the core output of the inference process. This provides both a quantitative measure of overall phishing risk and a qualitative explanation of which indicators were detected. The scoring weights associated with each rule are configurable and were determined empirically through literature review and iterative testing on sample datasets. Each weight reflects the indicative strength of that condition—for example, using an IP address or having a suspicious TLD is typically assigned higher significance than having a long URL path.</w:t>
+      </w:r>
+      <w:bookmarkStart w:id="13" w:name="Xbcb36e39fbdf65aa57c5e10660599390ba4302e"/>
+      <w:bookmarkEnd w:id="12"/>
+    </w:p>
+    <w:p>
+      <w:pPr>
+        <w:pStyle w:val="Corpodetexto"/>
+        <w:jc w:val="both"/>
+        <w:rPr>
+          <w:lang w:val="en-US"/>
+        </w:rPr>
+      </w:pPr>
+      <w:r>
+        <w:rPr>
+          <w:b/>
+          <w:bCs/>
+          <w:lang w:val="en-US"/>
+        </w:rPr>
+        <w:t>Advantages of Prolog:</w:t>
+      </w:r>
+      <w:r>
+        <w:rPr>
+          <w:lang w:val="en-US"/>
+        </w:rPr>
+        <w:t xml:space="preserve"> Using a Prolog inference engine for rule evaluation offers several benefits:</w:t>
+      </w:r>
+    </w:p>
+    <w:p>
+      <w:pPr>
+        <w:pStyle w:val="Corpodetexto"/>
+        <w:numPr>
+          <w:ilvl w:val="0"/>
+          <w:numId w:val="2"/>
+        </w:numPr>
+        <w:jc w:val="both"/>
+        <w:rPr>
+          <w:lang w:val="en-US"/>
+        </w:rPr>
+      </w:pPr>
+      <w:r>
+        <w:rPr>
+          <w:b/>
+          <w:bCs/>
+          <w:lang w:val="en-US"/>
+        </w:rPr>
+        <w:t>Clarity of Rules:</w:t>
+      </w:r>
+      <w:r>
+        <w:rPr>
+          <w:lang w:val="en-US"/>
+        </w:rPr>
+        <w:t xml:space="preserve"> The detection logic is expressed in a human-readable, declarative form that directly mirrors expert reasoning. Rules can be written as intuitive if–then statements without procedural complexity.</w:t>
+      </w:r>
+    </w:p>
+    <w:p>
+      <w:pPr>
+        <w:pStyle w:val="Corpodetexto"/>
+        <w:numPr>
+          <w:ilvl w:val="0"/>
+          <w:numId w:val="2"/>
+        </w:numPr>
+        <w:jc w:val="both"/>
+        <w:rPr>
+          <w:lang w:val="en-US"/>
+        </w:rPr>
+      </w:pPr>
+      <w:r>
+        <w:rPr>
+          <w:b/>
+          <w:bCs/>
+          <w:lang w:val="en-US"/>
+        </w:rPr>
+        <w:t>Backtracking Search:</w:t>
+      </w:r>
+      <w:r>
+        <w:rPr>
+          <w:lang w:val="en-US"/>
+        </w:rPr>
+        <w:t xml:space="preserve"> Prolog’s native backtracking automatically finds all applicable rules without explicit looping.</w:t>
+      </w:r>
+    </w:p>
+    <w:p>
+      <w:pPr>
+        <w:pStyle w:val="Corpodetexto"/>
+        <w:numPr>
+          <w:ilvl w:val="0"/>
+          <w:numId w:val="2"/>
+        </w:numPr>
+        <w:jc w:val="both"/>
+        <w:rPr>
+          <w:lang w:val="en-US"/>
+        </w:rPr>
+      </w:pPr>
+      <w:r>
+        <w:rPr>
+          <w:b/>
+          <w:bCs/>
+          <w:lang w:val="en-US"/>
+        </w:rPr>
+        <w:t>Unification and Pattern Matching:</w:t>
+      </w:r>
+      <w:r>
+        <w:rPr>
+          <w:lang w:val="en-US"/>
+        </w:rPr>
+        <w:t xml:space="preserve"> Phishing indicators often rely on pattern analysis—such as detecting domain names resembling known brands or matching malicious URL templates. Prolog’s unification mechanism enables concise and powerful pattern definitions for these cases.</w:t>
+      </w:r>
+    </w:p>
+    <w:p>
+      <w:pPr>
+        <w:pStyle w:val="Corpodetexto"/>
+        <w:numPr>
+          <w:ilvl w:val="0"/>
+          <w:numId w:val="2"/>
+        </w:numPr>
+        <w:jc w:val="both"/>
+        <w:rPr>
+          <w:lang w:val="en-US"/>
+        </w:rPr>
+      </w:pPr>
+      <w:r>
+        <w:rPr>
+          <w:b/>
+          <w:bCs/>
+          <w:lang w:val="en-US"/>
+        </w:rPr>
+        <w:t>Explainability:</w:t>
+      </w:r>
+      <w:r>
+        <w:rPr>
+          <w:lang w:val="en-US"/>
+        </w:rPr>
+        <w:t xml:space="preserve"> Each rule corresponds to a clear explanation string, allowing the system to report precisely which conditions were met. This inherently satisfies explainable AI requirements, as the reasoning (“domain uses a suspicious TLD”, “URL contains an IP address”, etc.) is directly visible to users.</w:t>
+      </w:r>
+    </w:p>
+    <w:p>
+      <w:pPr>
+        <w:pStyle w:val="Corpodetexto"/>
+        <w:numPr>
+          <w:ilvl w:val="0"/>
+          <w:numId w:val="2"/>
+        </w:numPr>
+        <w:jc w:val="both"/>
+        <w:rPr>
+          <w:lang w:val="en-US"/>
+        </w:rPr>
+      </w:pPr>
+      <w:r>
+        <w:rPr>
+          <w:b/>
+          <w:bCs/>
+          <w:lang w:val="en-US"/>
+        </w:rPr>
+        <w:t>Ease of Updates:</w:t>
+      </w:r>
+      <w:r>
+        <w:rPr>
+          <w:lang w:val="en-US"/>
+        </w:rPr>
+        <w:t xml:space="preserve"> New detection rules can be added simply by defining additional Prolog clauses in the knowledge base, which can be reloaded at runtime. This allows rapid adaptation to emerging phishing patterns without modifying or recompiling the core system.</w:t>
+      </w:r>
+    </w:p>
+    <w:p>
+      <w:pPr>
+        <w:pStyle w:val="Corpodetexto"/>
+        <w:jc w:val="both"/>
+        <w:rPr>
+          <w:lang w:val="en-US"/>
+        </w:rPr>
+      </w:pPr>
+      <w:r>
+        <w:rPr>
+          <w:lang w:val="en-US"/>
+        </w:rPr>
+        <w:t>The Prolog engine loads the rule base at startup and maintains it in memory. For each URL, the Python bridge asserts the extracted facts, queries the engine for the total score and triggered rule IDs (mapped to human-readable descriptions), and then retracts the temporary facts to prepare for the next analysis. This workflow is efficient, given that the number of rules is moderate, and Prolog’s indexing and backtracking capabilities handle such rule sets with high performance.</w:t>
+      </w:r>
+    </w:p>
+    <w:p>
+      <w:pPr>
+        <w:pStyle w:val="Ttulo3"/>
+      </w:pPr>
+      <w:r>
+        <w:lastRenderedPageBreak/>
+        <w:t>3.3 Integration of Static and Dynamic Analysis</w:t>
+      </w:r>
+    </w:p>
+    <w:p>
+      <w:pPr>
+        <w:pStyle w:val="FirstParagraph"/>
+        <w:jc w:val="both"/>
+      </w:pPr>
+      <w:r>
+        <w:t xml:space="preserve">A key aspect of our methodology is the integration of static and dynamic analyses through the common Prolog rule engine. The static phase and dynamic phase are not siloed; rather, they share the knowledge base but apply different subsets of rules depending on what facts are available. In practice, we implement this by marking certain rules as static-only and others as dynamic-only through their conditions. For example, a dynamic rule might require a fact like </w:t>
+      </w:r>
+      <w:r>
+        <w:rPr>
+          <w:rStyle w:val="VerbatimChar"/>
+        </w:rPr>
+        <w:t>page_loaded(URL, true)</w:t>
+      </w:r>
+      <w:r>
+        <w:t xml:space="preserve"> or some dynamic-specific fact to be present. Such a rule will not fire during the static phase because that fact isn’t asserted until the page is actually loaded. Conversely, purely static rules do not depend on any dynamic facts.</w:t>
+      </w:r>
+    </w:p>
+    <w:p>
+      <w:pPr>
+        <w:pStyle w:val="Corpodetexto"/>
+        <w:jc w:val="both"/>
+      </w:pPr>
+      <w:r>
+        <w:t>This design ensures that when only static data is present, the engine effectively evaluates only static rules, and when dynamic data is added, additional rules can then trigger. The final decision logic uses both phases’ contributions. We found this approach more seamless than trying to combine two completely separate engines. Initially, we considered using a separate forward-chaining rule engine (Drools) for dynamic analysis, but for simplicity and consistency we unified both phases under Prolog (Drools integration was prototyped but later dropped in favor of a single Prolog knowledge base, to avoid duplication of rule management). Prolog’s expressiveness is sufficient for both phases, and by adjusting rule weights we can balance static vs dynamic influence on the final score.</w:t>
+      </w:r>
+    </w:p>
+    <w:p>
+      <w:pPr>
+        <w:pStyle w:val="Corpodetexto"/>
+        <w:jc w:val="both"/>
+      </w:pPr>
+      <w:r>
+        <w:t xml:space="preserve">Another integration point is </w:t>
+      </w:r>
+      <w:r>
+        <w:rPr>
+          <w:b/>
+          <w:bCs/>
+        </w:rPr>
+        <w:t>external threat intelligence</w:t>
+      </w:r>
+      <w:r>
+        <w:t xml:space="preserve">. Our system is designed to easily incorporate threat feeds as facts to influence the inference. For instance, if a domain is found on an allowlist of known safe domains (perhaps a company's internal domains), we could assert a fact like </w:t>
+      </w:r>
+      <w:r>
+        <w:rPr>
+          <w:rStyle w:val="VerbatimChar"/>
+        </w:rPr>
+        <w:t>whitelisted_domain(URL)</w:t>
+      </w:r>
+      <w:r>
+        <w:t xml:space="preserve"> and have a rule that </w:t>
       </w:r>
       <w:r>
         <w:rPr>
           <w:i/>
           <w:iCs/>
         </w:rPr>
-        <w:t>and</w:t>
-      </w:r>
-      <w:r>
-        <w:t xml:space="preserve"> path depth ≥ 6, add a higher combined score, e.g., +150 points (this is a compound rule reflecting an extremely complex URL likely auto-generated by a phishing kit)</w:t>
-      </w:r>
-      <w:hyperlink r:id="rId35" w:anchor="L59-L67">
-        <w:r>
-          <w:rPr>
-            <w:rStyle w:val="Hiperligao"/>
-          </w:rPr>
-          <w:t>[23]</w:t>
-        </w:r>
-      </w:hyperlink>
-      <w:r>
-        <w:t xml:space="preserve">. - </w:t>
-      </w:r>
-      <w:r>
-        <w:rPr>
-          <w:b/>
-          <w:bCs/>
-        </w:rPr>
-        <w:t>No DNS Records (Dead Domain)</w:t>
-      </w:r>
-      <w:r>
-        <w:t xml:space="preserve"> – If key DNS records like A or NS are missing or misconfigured (indicating a likely disposable or misused domain), add some points (this rule is less weight since missing records might just mean inactive domain). - </w:t>
-      </w:r>
-      <w:r>
-        <w:rPr>
-          <w:b/>
-          <w:bCs/>
-        </w:rPr>
-        <w:t>Dynamic Content Rules:</w:t>
-      </w:r>
-      <w:r>
-        <w:t xml:space="preserve"> (when dynamic phase is executed) e.g., </w:t>
-      </w:r>
-      <w:r>
-        <w:rPr>
-          <w:b/>
-          <w:bCs/>
-        </w:rPr>
-        <w:t>External Form</w:t>
-      </w:r>
-      <w:r>
-        <w:t xml:space="preserve"> – If an HTML </w:t>
+        <w:t>lowers</w:t>
+      </w:r>
+      <w:r>
+        <w:t xml:space="preserve"> the risk score or nullifies other rules’ effects for that URL. (In Prolog, we could implement a dampening rule such as: if </w:t>
       </w:r>
       <w:r>
         <w:rPr>
           <w:rStyle w:val="VerbatimChar"/>
         </w:rPr>
-        <w:t>&lt;form&gt;</w:t>
-      </w:r>
-      <w:r>
-        <w:t xml:space="preserve"> on the page posts to a different domain than the current page (commonly observed when a phishing page steals credentials by sending to an attacker-controlled server), add +200 points. </w:t>
-      </w:r>
-      <w:r>
-        <w:rPr>
-          <w:b/>
-          <w:bCs/>
-        </w:rPr>
-        <w:t>Multiple Redirects</w:t>
-      </w:r>
-      <w:r>
-        <w:t xml:space="preserve"> – If loading the page caused multiple redirects across different domains, that might indicate a phishing funnel; a rule adds points if, say, ≥3 redirects with at least one cross-domain hop occur (the rule weight might be lower, e.g., +50, as some legitimate services use redirects too)</w:t>
-      </w:r>
-      <w:hyperlink r:id="rId36" w:anchor="L26-L34">
-        <w:r>
-          <w:rPr>
-            <w:rStyle w:val="Hiperligao"/>
-          </w:rPr>
-          <w:t>[24]</w:t>
-        </w:r>
-      </w:hyperlink>
-      <w:r>
-        <w:t xml:space="preserve">. </w:t>
-      </w:r>
-      <w:r>
-        <w:rPr>
-          <w:b/>
-          <w:bCs/>
-        </w:rPr>
-        <w:t>Suspicious Scripts</w:t>
-      </w:r>
-      <w:r>
-        <w:t xml:space="preserve"> – If the page’s script entropy is very high or it includes known suspicious script URLs, add points. </w:t>
-      </w:r>
-      <w:r>
-        <w:rPr>
-          <w:b/>
-          <w:bCs/>
-        </w:rPr>
-        <w:t>Credential Field Present</w:t>
-      </w:r>
-      <w:r>
-        <w:t xml:space="preserve"> – If the page contains input fields of type "password" or text fields in context of "username/email" without legitimate context, add points (though this can also flag legitimate login pages, so it might be used in combination with other factors).</w:t>
-      </w:r>
-    </w:p>
-    <w:p>
-      <w:pPr>
-        <w:pStyle w:val="Corpodetexto"/>
-        <w:jc w:val="both"/>
-      </w:pPr>
-      <w:r>
-        <w:t>Each rule in the Prolog knowledge base is annotated with a unique ID and an explanation string. This helps in generating the final report. For example, a rule might be represented as:</w:t>
-      </w:r>
-    </w:p>
-    <w:p>
-      <w:pPr>
-        <w:pStyle w:val="SourceCode"/>
-        <w:jc w:val="both"/>
-      </w:pPr>
-      <w:r>
-        <w:rPr>
-          <w:rStyle w:val="VerbatimChar"/>
-        </w:rPr>
-        <w:t xml:space="preserve">rule(5, 200, "Suspicious TLD: top-level domain is frequently abused") :- </w:t>
-      </w:r>
-      <w:r>
-        <w:br/>
-      </w:r>
-      <w:r>
-        <w:rPr>
-          <w:rStyle w:val="VerbatimChar"/>
-        </w:rPr>
-        <w:t xml:space="preserve">    url_tld(URL, TLD), suspicious_tld(TLD).</w:t>
-      </w:r>
-    </w:p>
-    <w:p>
-      <w:pPr>
-        <w:pStyle w:val="FirstParagraph"/>
-        <w:jc w:val="both"/>
-      </w:pPr>
-      <w:r>
-        <w:t xml:space="preserve">Here </w:t>
-      </w:r>
-      <w:r>
-        <w:rPr>
-          <w:rStyle w:val="VerbatimChar"/>
-        </w:rPr>
-        <w:t>rule(5, 200, "...")</w:t>
-      </w:r>
-      <w:r>
-        <w:t xml:space="preserve"> indicates rule ID 5 contributes 200 points if the body succeeds. The body checks </w:t>
-      </w:r>
-      <w:r>
-        <w:rPr>
-          <w:rStyle w:val="VerbatimChar"/>
-        </w:rPr>
-        <w:t>url_tld/2</w:t>
-      </w:r>
-      <w:r>
-        <w:t xml:space="preserve"> (which obtains the TLD from the URL) and then tests </w:t>
-      </w:r>
-      <w:r>
-        <w:rPr>
-          <w:rStyle w:val="VerbatimChar"/>
-        </w:rPr>
-        <w:t>suspicious_tld/1</w:t>
-      </w:r>
-      <w:r>
-        <w:t xml:space="preserve"> for that TLD against our list of known bad TLDs</w:t>
-      </w:r>
-      <w:hyperlink r:id="rId37" w:anchor="L53-L57">
-        <w:r>
-          <w:rPr>
-            <w:rStyle w:val="Hiperligao"/>
-          </w:rPr>
-          <w:t>[25]</w:t>
-        </w:r>
-      </w:hyperlink>
-      <w:r>
-        <w:t>. Another example:</w:t>
-      </w:r>
-    </w:p>
-    <w:p>
-      <w:pPr>
-        <w:pStyle w:val="SourceCode"/>
-        <w:jc w:val="both"/>
-      </w:pPr>
-      <w:r>
-        <w:rPr>
-          <w:rStyle w:val="VerbatimChar"/>
-        </w:rPr>
-        <w:lastRenderedPageBreak/>
-        <w:t xml:space="preserve">rule(20, 250, "Young domain and credential keywords in URL") :- </w:t>
-      </w:r>
-      <w:r>
-        <w:br/>
-      </w:r>
-      <w:r>
-        <w:rPr>
-          <w:rStyle w:val="VerbatimChar"/>
-        </w:rPr>
-        <w:t xml:space="preserve">    domain_age_days(URL, Age), Age =\= 0, Age &lt; 30, has_credential_tokens(URL).</w:t>
-      </w:r>
-    </w:p>
-    <w:p>
-      <w:pPr>
-        <w:pStyle w:val="FirstParagraph"/>
-        <w:jc w:val="both"/>
-      </w:pPr>
-      <w:r>
-        <w:t>This corresponds to the "young domain + creds" heuristic (A1)</w:t>
-      </w:r>
-      <w:hyperlink r:id="rId38" w:anchor="L11-L19">
-        <w:r>
-          <w:rPr>
-            <w:rStyle w:val="Hiperligao"/>
-          </w:rPr>
-          <w:t>[22]</w:t>
-        </w:r>
-      </w:hyperlink>
-      <w:r>
-        <w:t xml:space="preserve">. We use </w:t>
-      </w:r>
-      <w:r>
-        <w:rPr>
-          <w:rStyle w:val="VerbatimChar"/>
-        </w:rPr>
-        <w:t>Age =\= 0</w:t>
-      </w:r>
-      <w:r>
-        <w:t xml:space="preserve"> to ensure we have a valid age (our integration puts Age=0 if unknown)</w:t>
-      </w:r>
-      <w:hyperlink r:id="rId39" w:anchor="L32-L40">
-        <w:r>
-          <w:rPr>
-            <w:rStyle w:val="Hiperligao"/>
-          </w:rPr>
-          <w:t>[9]</w:t>
-        </w:r>
-      </w:hyperlink>
-      <w:r>
-        <w:t>. If the domain is under 30 days and the URL has any credential token (e.g., "reset", "signin"), rule 20 fires with +250.</w:t>
-      </w:r>
-    </w:p>
-    <w:p>
-      <w:pPr>
-        <w:pStyle w:val="Corpodetexto"/>
-        <w:jc w:val="both"/>
-      </w:pPr>
-      <w:r>
-        <w:t>Our static rule set currently includes about a dozen active rules covering the above aspects (see Section 4 for the list and their statuses). Additional placeholder rules (currently commented out or stubbed) exist for features we plan to integrate, such as homoglyph detection (Rule 21)</w:t>
-      </w:r>
-      <w:hyperlink r:id="rId40" w:anchor="L19-L25">
-        <w:r>
-          <w:rPr>
-            <w:rStyle w:val="Hiperligao"/>
-          </w:rPr>
-          <w:t>[26]</w:t>
-        </w:r>
-      </w:hyperlink>
-      <w:r>
-        <w:t>, detection of suspicious redirect chains (Rules 22–24)</w:t>
-      </w:r>
-      <w:hyperlink r:id="rId41" w:anchor="L26-L40">
-        <w:r>
-          <w:rPr>
-            <w:rStyle w:val="Hiperligao"/>
-          </w:rPr>
-          <w:t>[27]</w:t>
-        </w:r>
-      </w:hyperlink>
-      <w:r>
-        <w:t>, DNSSEC validation issues (Rule 28)</w:t>
-      </w:r>
-      <w:hyperlink r:id="rId42" w:anchor="L68-L73">
-        <w:r>
-          <w:rPr>
-            <w:rStyle w:val="Hiperligao"/>
-          </w:rPr>
-          <w:t>[28]</w:t>
-        </w:r>
-      </w:hyperlink>
-      <w:r>
-        <w:t>, Certificate Transparency anomalies (Rule 29)</w:t>
-      </w:r>
-      <w:hyperlink r:id="rId43" w:anchor="L74-L81">
-        <w:r>
-          <w:rPr>
-            <w:rStyle w:val="Hiperligao"/>
-          </w:rPr>
-          <w:t>[29]</w:t>
-        </w:r>
-      </w:hyperlink>
-      <w:r>
-        <w:t>, and other advanced DNS irregularities (Rules 30–33)</w:t>
-      </w:r>
-      <w:hyperlink r:id="rId44" w:anchor="L82-L100">
-        <w:r>
-          <w:rPr>
-            <w:rStyle w:val="Hiperligao"/>
-          </w:rPr>
-          <w:t>[30]</w:t>
-        </w:r>
-      </w:hyperlink>
-      <w:r>
-        <w:t>. As the necessary data becomes available to the Prolog engine via extended Python integration, these rules can be activated to further enhance detection coverage.</w:t>
-      </w:r>
-    </w:p>
-    <w:p>
-      <w:pPr>
-        <w:pStyle w:val="Corpodetexto"/>
-        <w:jc w:val="both"/>
-      </w:pPr>
-      <w:r>
-        <w:rPr>
-          <w:b/>
-          <w:bCs/>
-        </w:rPr>
-        <w:t>Inference and Scoring:</w:t>
-      </w:r>
-      <w:r>
-        <w:t xml:space="preserve"> When the Prolog engine runs the analysis for a given URL, it evaluates all </w:t>
-      </w:r>
-      <w:r>
-        <w:rPr>
-          <w:rStyle w:val="VerbatimChar"/>
-        </w:rPr>
-        <w:t>rule(ID, Score, Description)</w:t>
-      </w:r>
-      <w:r>
-        <w:t xml:space="preserve"> clauses whose conditions are satisfied by the facts. The engine accumulates the scores of each triggered rule. This is implemented by a set of meta-rules that aggregate scores. For example, we have a predicate </w:t>
-      </w:r>
-      <w:r>
-        <w:rPr>
-          <w:rStyle w:val="VerbatimChar"/>
-        </w:rPr>
-        <w:t>total_score(URL, Sum)</w:t>
-      </w:r>
-      <w:r>
-        <w:t xml:space="preserve"> that sums all Score values for rules that succeed for URL. The final risk classification is then determined by comparing </w:t>
-      </w:r>
-      <w:r>
-        <w:rPr>
-          <w:rStyle w:val="VerbatimChar"/>
-        </w:rPr>
-        <w:t>Sum</w:t>
-      </w:r>
-      <w:r>
-        <w:t xml:space="preserve"> against thresholds. In our implementation, a total score ≥ 500 indicates </w:t>
-      </w:r>
-      <w:r>
-        <w:rPr>
-          <w:b/>
-          <w:bCs/>
-        </w:rPr>
-        <w:t>“Phishing”</w:t>
-      </w:r>
-      <w:r>
-        <w:t xml:space="preserve">, a score of 1 to ~499 indicates </w:t>
-      </w:r>
-      <w:r>
-        <w:rPr>
-          <w:b/>
-          <w:bCs/>
-        </w:rPr>
-        <w:t>“Suspicious”</w:t>
-      </w:r>
-      <w:r>
-        <w:t xml:space="preserve"> (potentially harmful, borderline case), and a score of 0 (no rules fired) would indicate </w:t>
-      </w:r>
-      <w:r>
-        <w:rPr>
-          <w:b/>
-          <w:bCs/>
-        </w:rPr>
-        <w:t>“Safe”</w:t>
-      </w:r>
-      <w:r>
-        <w:t>. We chose 500 based on calibration with known phishing examples – for instance, a URL with multiple severe red flags (risky TLD, many subdomains, long domain, plus a credential path) might accumulate 530 points, clearly above threshold, whereas a benign URL might trigger none or one low-severity rule (e.g., a long domain but on a trusted TLD, yielding 150 points, which remains below phishing threshold and likely considered safe)</w:t>
-      </w:r>
-      <w:hyperlink r:id="rId45" w:anchor="L85-L93">
-        <w:r>
-          <w:rPr>
-            <w:rStyle w:val="Hiperligao"/>
-          </w:rPr>
-          <w:t>[31]</w:t>
-        </w:r>
-      </w:hyperlink>
-      <w:hyperlink r:id="rId46" w:anchor="L87-L90">
-        <w:r>
-          <w:rPr>
-            <w:rStyle w:val="Hiperligao"/>
-          </w:rPr>
-          <w:t>[32]</w:t>
-        </w:r>
-      </w:hyperlink>
-      <w:r>
-        <w:t>.</w:t>
-      </w:r>
-    </w:p>
-    <w:p>
-      <w:pPr>
-        <w:pStyle w:val="Corpodetexto"/>
-        <w:jc w:val="both"/>
-      </w:pPr>
-      <w:r>
-        <w:t xml:space="preserve">It is important to note that the threshold and scoring weights are configurable and were informed by both literature and iterative testing with sample datasets. Each rule’s weight reflects our assessment of its indicative strength for phishing: for example, using an IP address (300 points) or being on a </w:t>
-      </w:r>
-      <w:r>
-        <w:rPr>
-          <w:rStyle w:val="VerbatimChar"/>
-        </w:rPr>
-        <w:t>.xyz</w:t>
-      </w:r>
-      <w:r>
-        <w:t xml:space="preserve"> domain (200 points) is more strongly indicative than simply having a long URL path (80 points).</w:t>
-      </w:r>
-    </w:p>
-    <w:p>
-      <w:pPr>
-        <w:pStyle w:val="Corpodetexto"/>
-        <w:jc w:val="both"/>
-      </w:pPr>
-      <w:r>
-        <w:rPr>
-          <w:b/>
-          <w:bCs/>
-        </w:rPr>
-        <w:t>Advantages of Prolog:</w:t>
-      </w:r>
-      <w:r>
-        <w:t xml:space="preserve"> Using a Prolog inference engine for this rule evaluation provides several benefits: - </w:t>
-      </w:r>
-      <w:r>
-        <w:rPr>
-          <w:i/>
-          <w:iCs/>
-        </w:rPr>
-        <w:t>Clarity of Rules</w:t>
-      </w:r>
-      <w:r>
-        <w:t xml:space="preserve">: The logic is expressed in a human-readable form (as shown above), which aligns well with expert reasoning. We can directly encode expert if-then knowledge without translating it into complex procedural code. - </w:t>
-      </w:r>
-      <w:r>
-        <w:rPr>
-          <w:i/>
-          <w:iCs/>
-        </w:rPr>
-        <w:t>Backtracking Search</w:t>
-      </w:r>
-      <w:r>
-        <w:t xml:space="preserve">: Prolog’s built-in backtracking systematically finds all rules that apply. We do not have to manually loop through rules; by posing a query like </w:t>
-      </w:r>
-      <w:r>
-        <w:rPr>
-          <w:rStyle w:val="VerbatimChar"/>
-        </w:rPr>
-        <w:t>rule(ID, Score, Desc) :- Condition</w:t>
-      </w:r>
-      <w:r>
-        <w:t xml:space="preserve">, Prolog returns all (ID, Score, Desc) tuples that satisfy the Condition given the </w:t>
-      </w:r>
-      <w:r>
-        <w:lastRenderedPageBreak/>
-        <w:t xml:space="preserve">current facts. This simplifies the retrieval of all triggered rules. - </w:t>
-      </w:r>
-      <w:r>
-        <w:rPr>
-          <w:i/>
-          <w:iCs/>
-        </w:rPr>
-        <w:t>Unification and Pattern Matching</w:t>
-      </w:r>
-      <w:r>
-        <w:t>: Phishing detection often involves pattern matching (e.g., checking if a URL matches a known malicious pattern, or if a domain looks similar to a brand). Prolog’s unification mechanism is powerful for writing such patterns succinctly</w:t>
-      </w:r>
-      <w:hyperlink r:id="rId47" w:anchor=":~:text=computation,are%20unknowns%20and%20not%20locations">
-        <w:r>
-          <w:rPr>
-            <w:rStyle w:val="Hiperligao"/>
-          </w:rPr>
-          <w:t>[33]</w:t>
-        </w:r>
-      </w:hyperlink>
-      <w:hyperlink r:id="rId48" w:anchor=":~:text=type,answer%20from%20the%20relation%20definitions">
-        <w:r>
-          <w:rPr>
-            <w:rStyle w:val="Hiperligao"/>
-          </w:rPr>
-          <w:t>[34]</w:t>
-        </w:r>
-      </w:hyperlink>
-      <w:r>
-        <w:t xml:space="preserve">. For instance, we can easily express a rule to detect if a domain contains the exact name of a known brand (which might indicate typosquatting) by iterating a list of brand names in rules or using a predicate </w:t>
-      </w:r>
-      <w:r>
-        <w:rPr>
-          <w:rStyle w:val="VerbatimChar"/>
-        </w:rPr>
-        <w:t>brand_name(X)</w:t>
-      </w:r>
-      <w:r>
-        <w:t xml:space="preserve"> that matches against parts of the domain string. - </w:t>
-      </w:r>
-      <w:r>
-        <w:rPr>
-          <w:i/>
-          <w:iCs/>
-        </w:rPr>
-        <w:t>Explainability</w:t>
-      </w:r>
-      <w:r>
-        <w:t xml:space="preserve">: Each Prolog rule corresponds to an explanation string. When a rule fires, we know exactly which condition was met. This is output to the end-user, fulfilling the explainable AI requirement. In contrast, if we used a complex machine learning model, we might need SHAP or LIME analysis to interpret feature importance, which is indirect. Here, the cause (e.g., "domain has suspicious TLD and no email records") is explicitly reported. - </w:t>
-      </w:r>
-      <w:r>
-        <w:rPr>
-          <w:i/>
-          <w:iCs/>
-        </w:rPr>
-        <w:t>Ease of Updates</w:t>
-      </w:r>
-      <w:r>
-        <w:t>: Adding a new rule (say we want to penalize domains that have been flagged on a threat feed) is as simple as writing a new Prolog clause and updating the knowledge base file. This can even be done on the fly by reloading the Prolog knowledge base without recompiling the entire application. It provides flexibility to respond to emerging phishing trends quickly by deploying new rules.</w:t>
-      </w:r>
-    </w:p>
-    <w:p>
-      <w:pPr>
-        <w:pStyle w:val="Corpodetexto"/>
-        <w:jc w:val="both"/>
-      </w:pPr>
-      <w:r>
-        <w:t xml:space="preserve">The Prolog engine in our implementation loads the rules at startup and persists them in memory. The Python wrapper then asserts facts for each URL analysis request, queries Prolog for </w:t>
-      </w:r>
-      <w:r>
-        <w:rPr>
-          <w:rStyle w:val="VerbatimChar"/>
-        </w:rPr>
-        <w:t>total_score</w:t>
-      </w:r>
-      <w:r>
-        <w:t xml:space="preserve"> and the list of triggered rule IDs (which we map to descriptions), and then retracts those facts to clean up for the next request. This cycle is efficient given the number of rules is on the order of tens, and the search space is constrained by those rules (Prolog excels at handling hundreds or thousands of logical clauses efficiently via indexing and backtracking).</w:t>
-      </w:r>
-    </w:p>
-    <w:p>
-      <w:pPr>
-        <w:pStyle w:val="Ttulo3"/>
-      </w:pPr>
-      <w:bookmarkStart w:id="13" w:name="Xbcb36e39fbdf65aa57c5e10660599390ba4302e"/>
-      <w:bookmarkEnd w:id="12"/>
-      <w:r>
-        <w:t>3.3 Integration of Static and Dynamic Analysis</w:t>
-      </w:r>
-    </w:p>
-    <w:p>
-      <w:pPr>
-        <w:pStyle w:val="FirstParagraph"/>
-        <w:jc w:val="both"/>
-      </w:pPr>
-      <w:r>
-        <w:t xml:space="preserve">A key aspect of our methodology is the integration of static and dynamic analyses through the common Prolog rule engine. The static phase and dynamic phase are not siloed; rather, they share the knowledge base but apply different subsets of rules depending on what facts are available. In practice, we implement this by marking certain rules as static-only and others as dynamic-only through their conditions. For example, a dynamic rule might require a fact like </w:t>
-      </w:r>
-      <w:r>
-        <w:rPr>
-          <w:rStyle w:val="VerbatimChar"/>
-        </w:rPr>
-        <w:t>page_loaded(URL, true)</w:t>
-      </w:r>
-      <w:r>
-        <w:t xml:space="preserve"> or some dynamic-specific fact to be present. Such a rule will not fire during the static phase because that fact isn’t asserted until the page is actually loaded. Conversely, purely static rules do not depend on any dynamic facts.</w:t>
-      </w:r>
-    </w:p>
-    <w:p>
-      <w:pPr>
-        <w:pStyle w:val="Corpodetexto"/>
-        <w:jc w:val="both"/>
-      </w:pPr>
-      <w:r>
-        <w:t xml:space="preserve">This design ensures that when only static data is present, the engine effectively evaluates only static rules, and when dynamic data is added, additional rules can then trigger. The final decision logic uses both phases’ contributions. We found this approach more seamless than trying to combine two completely separate engines. Initially, we considered using a separate forward-chaining rule engine (Drools) for dynamic analysis, but for simplicity and consistency we unified both phases under Prolog (Drools integration was prototyped but later dropped in favor of a single Prolog knowledge base, to avoid </w:t>
-      </w:r>
-      <w:r>
-        <w:lastRenderedPageBreak/>
-        <w:t>duplication of rule management). Prolog’s expressiveness is sufficient for both phases, and by adjusting rule weights we can balance static vs dynamic influence on the final score.</w:t>
-      </w:r>
-    </w:p>
-    <w:p>
-      <w:pPr>
-        <w:pStyle w:val="Corpodetexto"/>
-        <w:jc w:val="both"/>
-      </w:pPr>
-      <w:r>
-        <w:t xml:space="preserve">Another integration point is </w:t>
-      </w:r>
-      <w:r>
-        <w:rPr>
-          <w:b/>
-          <w:bCs/>
-        </w:rPr>
-        <w:t>external threat intelligence</w:t>
-      </w:r>
-      <w:r>
-        <w:t xml:space="preserve">. Our system is designed to easily incorporate threat feeds as facts to influence the inference. For instance, if a domain is found on an allowlist of known safe domains (perhaps a company's internal domains), we could assert a fact like </w:t>
-      </w:r>
-      <w:r>
-        <w:rPr>
-          <w:rStyle w:val="VerbatimChar"/>
-        </w:rPr>
-        <w:t>whitelisted_domain(URL)</w:t>
-      </w:r>
-      <w:r>
-        <w:t xml:space="preserve"> and have a rule that </w:t>
-      </w:r>
-      <w:r>
-        <w:rPr>
-          <w:i/>
-          <w:iCs/>
-        </w:rPr>
-        <w:t>lowers</w:t>
-      </w:r>
-      <w:r>
-        <w:t xml:space="preserve"> the risk score or nullifies other rules’ effects for that URL. (In Prolog, we could implement a dampening rule such as: if </w:t>
-      </w:r>
-      <w:r>
-        <w:rPr>
-          <w:rStyle w:val="VerbatimChar"/>
-        </w:rPr>
         <w:t>whitelisted_domain</w:t>
       </w:r>
       <w:r>
         <w:t xml:space="preserve"> is true, then set risk score to 0 or mark as safe, effectively short-circuiting other conditions. In the current version, this allowlist dampener is planned as Rule 33, a placeholder</w:t>
       </w:r>
-      <w:hyperlink r:id="rId49" w:anchor="L103-L108">
+      <w:hyperlink r:id="rId35" w:anchor="L103-L108">
         <w:r>
           <w:rPr>
             <w:rStyle w:val="Hiperligao"/>
@@ -2489,7 +2456,11 @@
         <w:jc w:val="both"/>
       </w:pPr>
       <w:r>
-        <w:t>While the development of a full benchmark and evaluation is ongoing, we present here illustrative results from the prototype to demonstrate the system’s effectiveness and explainability. We tested the rule engine on a collection of URLs covering known phishing examples and legitimate sites to ensure that the rules fire appropriately and that the risk scoring calibration is reasonable.</w:t>
+        <w:t xml:space="preserve">While the development of a full benchmark and evaluation is ongoing, we present here illustrative results from the prototype to demonstrate the system’s effectiveness and explainability. We tested the rule engine on a collection of URLs covering known phishing </w:t>
+      </w:r>
+      <w:r>
+        <w:lastRenderedPageBreak/>
+        <w:t>examples and legitimate sites to ensure that the rules fire appropriately and that the risk scoring calibration is reasonable.</w:t>
       </w:r>
     </w:p>
     <w:p>
@@ -2622,11 +2593,7 @@
               <w:pStyle w:val="Compact"/>
             </w:pPr>
             <w:r>
-              <w:t xml:space="preserve">5: Suspicious TLD (.xyz) [+200] &lt;br&gt;8: Numeric domain ratio (0%) [+0] &lt;br&gt;9: Multiple hyphens (0) </w:t>
-            </w:r>
-            <w:r>
-              <w:lastRenderedPageBreak/>
-              <w:t>[+0] &lt;br&gt;20: Young domain + cred token (age stub) [+250]* &lt;br&gt;25: Susp. TLD + no MX (assume no MX) [+150]</w:t>
+              <w:t>5: Suspicious TLD (.xyz) [+200] &lt;br&gt;8: Numeric domain ratio (0%) [+0] &lt;br&gt;9: Multiple hyphens (0) [+0] &lt;br&gt;20: Young domain + cred token (age stub) [+250]* &lt;br&gt;25: Susp. TLD + no MX (assume no MX) [+150]</w:t>
             </w:r>
           </w:p>
         </w:tc>
@@ -2643,7 +2610,6 @@
                 <w:b/>
                 <w:bCs/>
               </w:rPr>
-              <w:lastRenderedPageBreak/>
               <w:t>600</w:t>
             </w:r>
           </w:p>
@@ -2848,7 +2814,11 @@
               <w:pStyle w:val="Compact"/>
             </w:pPr>
             <w:r>
-              <w:t>6: Long domain (&gt;30 chars) [+150]</w:t>
+              <w:t xml:space="preserve">6: Long domain (&gt;30 chars) </w:t>
+            </w:r>
+            <w:r>
+              <w:lastRenderedPageBreak/>
+              <w:t>[+150]</w:t>
             </w:r>
           </w:p>
         </w:tc>
@@ -2865,6 +2835,7 @@
                 <w:b/>
                 <w:bCs/>
               </w:rPr>
+              <w:lastRenderedPageBreak/>
               <w:t>150</w:t>
             </w:r>
           </w:p>
@@ -2945,7 +2916,6 @@
         <w:jc w:val="both"/>
       </w:pPr>
       <w:r>
-        <w:lastRenderedPageBreak/>
         <w:t xml:space="preserve">These examples illustrate the system’s interpretability: for each URL, the security analyst can see </w:t>
       </w:r>
       <w:r>
@@ -2998,9 +2968,13 @@
         <w:t>Prototype Validation:</w:t>
       </w:r>
       <w:r>
-        <w:t xml:space="preserve"> We created a small test suite to validate each implemented rule in isolation using synthetic URLs crafted to meet the conditions. The tests confirm that: - The feature extraction predicates (for length, subdomains, tokens, etc.) compute correct values</w:t>
-      </w:r>
-      <w:hyperlink r:id="rId50" w:anchor="L70-L78">
+        <w:t xml:space="preserve"> We created a small test suite to validate each implemented rule in isolation using synthetic URLs crafted to meet the conditions. The tests confirm that: - The </w:t>
+      </w:r>
+      <w:r>
+        <w:lastRenderedPageBreak/>
+        <w:t>feature extraction predicates (for length, subdomains, tokens, etc.) compute correct values</w:t>
+      </w:r>
+      <w:hyperlink r:id="rId36" w:anchor="L70-L78">
         <w:r>
           <w:rPr>
             <w:rStyle w:val="Hiperligao"/>
@@ -3008,7 +2982,7 @@
           <w:t>[36]</w:t>
         </w:r>
       </w:hyperlink>
-      <w:hyperlink r:id="rId51" w:anchor="L76-L84">
+      <w:hyperlink r:id="rId37" w:anchor="L76-L84">
         <w:r>
           <w:rPr>
             <w:rStyle w:val="Hiperligao"/>
@@ -3028,7 +3002,7 @@
       <w:r>
         <w:t xml:space="preserve"> triggers the long domain, hyphen, and numeric rules as expected. A known phishing URL from a dataset triggers a combination of rules yielding a high score, whereas a known safe URL triggers none or negligible rules. - Partial implementations (like the domain age check) currently return a default (e.g., age unknown yields Age=0 which prevents Rule 20 from firing fully)</w:t>
       </w:r>
-      <w:hyperlink r:id="rId52" w:anchor="L32-L40">
+      <w:hyperlink r:id="rId38" w:anchor="L32-L40">
         <w:r>
           <w:rPr>
             <w:rStyle w:val="Hiperligao"/>
@@ -3066,7 +3040,6 @@
       <w:bookmarkStart w:id="15" w:name="conclusion-and-future-work"/>
       <w:bookmarkEnd w:id="14"/>
       <w:r>
-        <w:lastRenderedPageBreak/>
         <w:t>5. Conclusion and Future Work</w:t>
       </w:r>
     </w:p>
@@ -3128,7 +3101,11 @@
         <w:t>Limitations:</w:t>
       </w:r>
       <w:r>
-        <w:t xml:space="preserve"> The current system is a prototype and has not been tested on large-scale, real-world URL datasets in this paper. Its effectiveness thus far has been illustrated on example scenarios and a limited test set. As a purely rule-based system, it may not catch attacks that fall outside the scope of its rules (e.g., novel phishing techniques that do not trigger any existing heuristic). Maintenance of the rule base is required as phishing tactics evolve. Additionally, the dynamic analysis portion is in progress; while the framework supports it, fully implementing and tuning the dynamic rules (and ensuring the headless browser analysis is safe and efficient) remains future work. Performance is another consideration – Prolog inference is very fast for our scale of rules, but the bottlenecks lie in network calls (DNS lookups, page fetches) which we mitigate by caching where possible.</w:t>
+        <w:t xml:space="preserve"> The current system is a prototype and has not been tested on large-scale, real-world URL datasets in this paper. Its effectiveness thus far has been illustrated on example scenarios and a limited test set. As a purely rule-based system, it may not catch </w:t>
+      </w:r>
+      <w:r>
+        <w:lastRenderedPageBreak/>
+        <w:t>attacks that fall outside the scope of its rules (e.g., novel phishing techniques that do not trigger any existing heuristic). Maintenance of the rule base is required as phishing tactics evolve. Additionally, the dynamic analysis portion is in progress; while the framework supports it, fully implementing and tuning the dynamic rules (and ensuring the headless browser analysis is safe and efficient) remains future work. Performance is another consideration – Prolog inference is very fast for our scale of rules, but the bottlenecks lie in network calls (DNS lookups, page fetches) which we mitigate by caching where possible.</w:t>
       </w:r>
     </w:p>
     <w:p>
@@ -3166,7 +3143,7 @@
       <w:r>
         <w:t xml:space="preserve"> Improve the static analysis by integrating domain age lookup via WHOIS/RDAP properly (so Rule 20 and similar can function with real data)</w:t>
       </w:r>
-      <w:hyperlink r:id="rId53" w:anchor="L146-L154">
+      <w:hyperlink r:id="rId39" w:anchor="L146-L154">
         <w:r>
           <w:rPr>
             <w:rStyle w:val="Hiperligao"/>
@@ -3175,92 +3152,92 @@
         </w:r>
       </w:hyperlink>
       <w:r>
-        <w:t xml:space="preserve">. Similarly, implement checks for </w:t>
+        <w:t>. Similarly, implement checks for SPF/DMARC properly by querying DNS TXT records</w:t>
+      </w:r>
+      <w:hyperlink r:id="rId40" w:anchor="L156-L164">
+        <w:r>
+          <w:rPr>
+            <w:rStyle w:val="Hiperligao"/>
+          </w:rPr>
+          <w:t>[39]</w:t>
+        </w:r>
+      </w:hyperlink>
+      <w:hyperlink r:id="rId41" w:anchor="L168-L176">
+        <w:r>
+          <w:rPr>
+            <w:rStyle w:val="Hiperligao"/>
+          </w:rPr>
+          <w:t>[40]</w:t>
+        </w:r>
+      </w:hyperlink>
+      <w:r>
+        <w:t>, and integrate certificate transparency logs monitoring for newly-obtained certificates (for early phishing domain detection as per [21]). These will allow us to activate rules 21–24, 28–32 which are placeholders for more advanced DNS/PKI anomalies</w:t>
+      </w:r>
+      <w:hyperlink r:id="rId42" w:anchor="L41-L44">
+        <w:r>
+          <w:rPr>
+            <w:rStyle w:val="Hiperligao"/>
+          </w:rPr>
+          <w:t>[41]</w:t>
+        </w:r>
+      </w:hyperlink>
+      <w:r>
+        <w:t xml:space="preserve">. 3. </w:t>
+      </w:r>
+      <w:r>
+        <w:rPr>
+          <w:b/>
+          <w:bCs/>
+        </w:rPr>
+        <w:t>Threat Intelligence Feeds:</w:t>
+      </w:r>
+      <w:r>
+        <w:t xml:space="preserve"> Incorporate real-time threat intelligence (blacklists like PhishTank, Google Safe Browsing API, etc.). A low-effort integration would be to check the URL/domain against such feeds and if found, either immediately classify as phishing or assign a very high score. Conversely, maintain an internal allowlist of known good domains (like major banks, popular services) to reduce false positives – this could implement the allowlist dampening rule (Rule 33)</w:t>
+      </w:r>
+      <w:hyperlink r:id="rId43" w:anchor="L103-L108">
+        <w:r>
+          <w:rPr>
+            <w:rStyle w:val="Hiperligao"/>
+          </w:rPr>
+          <w:t>[35]</w:t>
+        </w:r>
+      </w:hyperlink>
+      <w:r>
+        <w:t xml:space="preserve"> by subtracting points or overriding classification for those domains. 4. </w:t>
+      </w:r>
+      <w:r>
+        <w:rPr>
+          <w:b/>
+          <w:bCs/>
+        </w:rPr>
+        <w:t>Machine Learning Hybrid:</w:t>
+      </w:r>
+      <w:r>
+        <w:t xml:space="preserve"> While our approach is primarily knowledge-based, we can explore a hybrid model where a machine learning classifier operates in parallel to the Prolog engine. The ML model (perhaps a lightweight gradient boosting model using the same features) could provide a second opinion or catch complex patterns. The Prolog engine’s output could be combined with the ML output for a final decision – an approach that might increase detection coverage. Crucially, the rule-based explanations would still be provided, preserving interpretability, with the ML primarily to reduce misses. Ensuring this ensemble’s decisions remain explainable will be a challenge to address. 5. </w:t>
+      </w:r>
+      <w:r>
+        <w:rPr>
+          <w:b/>
+          <w:bCs/>
+        </w:rPr>
+        <w:t>User Interface and Analyst Feedback:</w:t>
+      </w:r>
+      <w:r>
+        <w:t xml:space="preserve"> Enhance the front-end to allow analysts to give feedback on results (e.g., mark false positives/negatives). This feedback could be used to adjust rule weights or add new rules. An interactive rule tuning interface could even be envisaged, where analysts can simulate how adding a rule or changing a threshold would have affected past detections. 6. </w:t>
+      </w:r>
+      <w:r>
+        <w:rPr>
+          <w:b/>
+          <w:bCs/>
+        </w:rPr>
+        <w:t>Performance and Scalability:</w:t>
+      </w:r>
+      <w:r>
+        <w:t xml:space="preserve"> For deployment in a real-time environment (such as an email filtering gateway or web proxy), we need to ensure the system can handle high throughput. Caching DNS and WHOIS results and perhaps performing dynamic analysis asynchronously (only for a small subset of URLs) will be important. We will also investigate compiling the Prolog rules or using tabling in Prolog for any expensive logic, though currently performance is acceptable given the small rule set. </w:t>
       </w:r>
       <w:r>
         <w:lastRenderedPageBreak/>
-        <w:t>SPF/DMARC properly by querying DNS TXT records</w:t>
-      </w:r>
-      <w:hyperlink r:id="rId54" w:anchor="L156-L164">
-        <w:r>
-          <w:rPr>
-            <w:rStyle w:val="Hiperligao"/>
-          </w:rPr>
-          <w:t>[39]</w:t>
-        </w:r>
-      </w:hyperlink>
-      <w:hyperlink r:id="rId55" w:anchor="L168-L176">
-        <w:r>
-          <w:rPr>
-            <w:rStyle w:val="Hiperligao"/>
-          </w:rPr>
-          <w:t>[40]</w:t>
-        </w:r>
-      </w:hyperlink>
-      <w:r>
-        <w:t>, and integrate certificate transparency logs monitoring for newly-obtained certificates (for early phishing domain detection as per [21]). These will allow us to activate rules 21–24, 28–32 which are placeholders for more advanced DNS/PKI anomalies</w:t>
-      </w:r>
-      <w:hyperlink r:id="rId56" w:anchor="L41-L44">
-        <w:r>
-          <w:rPr>
-            <w:rStyle w:val="Hiperligao"/>
-          </w:rPr>
-          <w:t>[41]</w:t>
-        </w:r>
-      </w:hyperlink>
-      <w:r>
-        <w:t xml:space="preserve">. 3. </w:t>
-      </w:r>
-      <w:r>
-        <w:rPr>
-          <w:b/>
-          <w:bCs/>
-        </w:rPr>
-        <w:t>Threat Intelligence Feeds:</w:t>
-      </w:r>
-      <w:r>
-        <w:t xml:space="preserve"> Incorporate real-time threat intelligence (blacklists like PhishTank, Google Safe Browsing API, etc.). A low-effort integration would be to check the URL/domain against such feeds and if found, either immediately classify as phishing or assign a very high score. Conversely, maintain an internal allowlist of known good domains (like major banks, popular services) to reduce false positives – this could implement the allowlist dampening rule (Rule 33)</w:t>
-      </w:r>
-      <w:hyperlink r:id="rId57" w:anchor="L103-L108">
-        <w:r>
-          <w:rPr>
-            <w:rStyle w:val="Hiperligao"/>
-          </w:rPr>
-          <w:t>[35]</w:t>
-        </w:r>
-      </w:hyperlink>
-      <w:r>
-        <w:t xml:space="preserve"> by subtracting points or overriding classification for those domains. 4. </w:t>
-      </w:r>
-      <w:r>
-        <w:rPr>
-          <w:b/>
-          <w:bCs/>
-        </w:rPr>
-        <w:t>Machine Learning Hybrid:</w:t>
-      </w:r>
-      <w:r>
-        <w:t xml:space="preserve"> While our approach is primarily knowledge-based, we can explore a hybrid model where a machine learning classifier operates in parallel to the Prolog engine. The ML model (perhaps a lightweight gradient boosting model using the same features) could provide a second opinion or catch complex patterns. The Prolog engine’s output could be combined with the ML output for a final decision – an approach that might increase detection coverage. Crucially, the rule-based explanations would still be provided, preserving interpretability, with the ML primarily to reduce misses. Ensuring this ensemble’s decisions remain explainable will be a challenge to address. 5. </w:t>
-      </w:r>
-      <w:r>
-        <w:rPr>
-          <w:b/>
-          <w:bCs/>
-        </w:rPr>
-        <w:t>User Interface and Analyst Feedback:</w:t>
-      </w:r>
-      <w:r>
-        <w:t xml:space="preserve"> Enhance the front-end to allow analysts to give feedback on results (e.g., mark false positives/negatives). This feedback could be used to adjust rule weights or add new rules. An interactive rule tuning interface could even be envisaged, where analysts can simulate how adding a rule or changing a threshold would have affected past detections. 6. </w:t>
-      </w:r>
-      <w:r>
-        <w:rPr>
-          <w:b/>
-          <w:bCs/>
-        </w:rPr>
-        <w:t>Performance and Scalability:</w:t>
-      </w:r>
-      <w:r>
-        <w:t xml:space="preserve"> For deployment in a real-time environment (such as an email filtering gateway or web proxy), we need to ensure the system can handle high throughput. Caching DNS and WHOIS results and perhaps performing dynamic analysis asynchronously (only for a small subset of URLs) will be important. We will also investigate compiling the Prolog rules or using tabling in Prolog for any expensive logic, though currently performance is acceptable given the small rule set. 7. </w:t>
+        <w:t xml:space="preserve">7. </w:t>
       </w:r>
       <w:r>
         <w:rPr>
@@ -3299,11 +3276,7 @@
         <w:t>logic programming and expert systems remain highly relevant in cybersecurity</w:t>
       </w:r>
       <w:r>
-        <w:t xml:space="preserve">. By capturing expert knowledge of phishing behavior in Prolog rules, we created a detection system that is not only effective in catching attacks but also inherently interpretable. It serves as a foundation that can be iteratively improved with more rules and data sources. In an era where AI in security often leans towards complex machine learning models, our approach provides a complementary perspective: leveraging human-understandable rules to stay ahead of phishing threats in a rapidly </w:t>
-      </w:r>
-      <w:r>
-        <w:lastRenderedPageBreak/>
-        <w:t>changing landscape, while keeping the human analyst in the loop through clear reasoning of the AI’s decisions.</w:t>
+        <w:t>. By capturing expert knowledge of phishing behavior in Prolog rules, we created a detection system that is not only effective in catching attacks but also inherently interpretable. It serves as a foundation that can be iteratively improved with more rules and data sources. In an era where AI in security often leans towards complex machine learning models, our approach provides a complementary perspective: leveraging human-understandable rules to stay ahead of phishing threats in a rapidly changing landscape, while keeping the human analyst in the loop through clear reasoning of the AI’s decisions.</w:t>
       </w:r>
     </w:p>
     <w:p>
@@ -3485,6 +3458,7 @@
         <w:jc w:val="both"/>
       </w:pPr>
       <w:r>
+        <w:lastRenderedPageBreak/>
         <w:t xml:space="preserve">[8] Bayer, J., Maroofi, S., Hureau, O., Duda, A., &amp; Korczynski, M. (2023). </w:t>
       </w:r>
       <w:r>
@@ -3601,7 +3575,6 @@
         <w:jc w:val="both"/>
       </w:pPr>
       <w:r>
-        <w:lastRenderedPageBreak/>
         <w:t xml:space="preserve">[12] O’Mara, A., Alsmadi, I., Aleroud, A., &amp; Alharthi, D. (2023). </w:t>
       </w:r>
       <w:r>
@@ -3814,6 +3787,7 @@
         <w:jc w:val="both"/>
       </w:pPr>
       <w:r>
+        <w:lastRenderedPageBreak/>
         <w:t xml:space="preserve">[20] Hranický, R., Bujlow, T., &amp; Čejka, T. (2024). </w:t>
       </w:r>
       <w:r>
@@ -3923,7 +3897,7 @@
       <w:r>
         <w:t xml:space="preserve">, IEEE, pp. 1–6. </w:t>
       </w:r>
-      <w:hyperlink r:id="rId58" w:anchor=":~:text=employed%20by%20phishers%20and%20generate,understandable%20rules%20derived%20from%20experience">
+      <w:hyperlink r:id="rId44" w:anchor=":~:text=employed%20by%20phishers%20and%20generate,understandable%20rules%20derived%20from%20experience">
         <w:r>
           <w:rPr>
             <w:rStyle w:val="Hiperligao"/>
@@ -3960,7 +3934,7 @@
       <w:r>
         <w:t xml:space="preserve">, 2025, 202507.1067.v1. </w:t>
       </w:r>
-      <w:hyperlink r:id="rId59" w:anchor=":~:text=systems%20in%20functioning%2C%20effectiveness%20and,detection%3B%20cybersecurity%3B%20email%20security%3B%20artificial">
+      <w:hyperlink r:id="rId45" w:anchor=":~:text=systems%20in%20functioning%2C%20effectiveness%20and,detection%3B%20cybersecurity%3B%20email%20security%3B%20artificial">
         <w:r>
           <w:rPr>
             <w:rStyle w:val="Hiperligao"/>
@@ -3974,7 +3948,6 @@
     <w:bookmarkEnd w:id="16"/>
     <w:p>
       <w:r>
-        <w:lastRenderedPageBreak/>
         <w:pict w14:anchorId="4BD0411A">
           <v:rect id="_x0000_i1025" style="width:0;height:1.5pt" o:hralign="center" o:hrstd="t" o:hr="t"/>
         </w:pict>
@@ -4011,539 +3984,539 @@
       <w:pPr>
         <w:pStyle w:val="Corpodetexto"/>
       </w:pPr>
+      <w:hyperlink r:id="rId46">
+        <w:r>
+          <w:rPr>
+            <w:rStyle w:val="Hiperligao"/>
+          </w:rPr>
+          <w:t>https://rambasnet.github.io/pdfs/RuleBasedPhishingAttackDetection.pdf</w:t>
+        </w:r>
+      </w:hyperlink>
+    </w:p>
+    <w:p>
+      <w:pPr>
+        <w:pStyle w:val="Corpodetexto"/>
+      </w:pPr>
+      <w:hyperlink r:id="rId47" w:anchor=":~:text=systems%20in%20functioning%2C%20effectiveness%20and,detection%3B%20cybersecurity%3B%20email%20security%3B%20artificial">
+        <w:r>
+          <w:rPr>
+            <w:rStyle w:val="Hiperligao"/>
+          </w:rPr>
+          <w:t>[2]</w:t>
+        </w:r>
+      </w:hyperlink>
+      <w:r>
+        <w:t xml:space="preserve"> preprints.org</w:t>
+      </w:r>
+    </w:p>
+    <w:p>
+      <w:pPr>
+        <w:pStyle w:val="Corpodetexto"/>
+      </w:pPr>
+      <w:hyperlink r:id="rId48">
+        <w:r>
+          <w:rPr>
+            <w:rStyle w:val="Hiperligao"/>
+          </w:rPr>
+          <w:t>https://www.preprints.org/frontend/manuscript/058cb0f46be003cf4f4de81bb3333f9c/download_pub</w:t>
+        </w:r>
+      </w:hyperlink>
+    </w:p>
+    <w:p>
+      <w:pPr>
+        <w:pStyle w:val="Corpodetexto"/>
+      </w:pPr>
+      <w:hyperlink r:id="rId49" w:anchor="L20-L28">
+        <w:r>
+          <w:rPr>
+            <w:rStyle w:val="Hiperligao"/>
+          </w:rPr>
+          <w:t>[3]</w:t>
+        </w:r>
+      </w:hyperlink>
+      <w:r>
+        <w:t xml:space="preserve"> </w:t>
+      </w:r>
+      <w:hyperlink r:id="rId50" w:anchor="L28-L36">
+        <w:r>
+          <w:rPr>
+            <w:rStyle w:val="Hiperligao"/>
+          </w:rPr>
+          <w:t>[4]</w:t>
+        </w:r>
+      </w:hyperlink>
+      <w:r>
+        <w:t xml:space="preserve"> </w:t>
+      </w:r>
+      <w:hyperlink r:id="rId51" w:anchor="L32-L40">
+        <w:r>
+          <w:rPr>
+            <w:rStyle w:val="Hiperligao"/>
+          </w:rPr>
+          <w:t>[9]</w:t>
+        </w:r>
+      </w:hyperlink>
+      <w:r>
+        <w:t xml:space="preserve"> </w:t>
+      </w:r>
+      <w:hyperlink r:id="rId52" w:anchor="L24-L31">
+        <w:r>
+          <w:rPr>
+            <w:rStyle w:val="Hiperligao"/>
+          </w:rPr>
+          <w:t>[18]</w:t>
+        </w:r>
+      </w:hyperlink>
+      <w:r>
+        <w:t xml:space="preserve"> </w:t>
+      </w:r>
+      <w:hyperlink r:id="rId53" w:anchor="L14-L19">
+        <w:r>
+          <w:rPr>
+            <w:rStyle w:val="Hiperligao"/>
+          </w:rPr>
+          <w:t>[19]</w:t>
+        </w:r>
+      </w:hyperlink>
+      <w:r>
+        <w:t xml:space="preserve"> </w:t>
+      </w:r>
+      <w:hyperlink r:id="rId54" w:anchor="L28-L31">
+        <w:r>
+          <w:rPr>
+            <w:rStyle w:val="Hiperligao"/>
+          </w:rPr>
+          <w:t>[21]</w:t>
+        </w:r>
+      </w:hyperlink>
+      <w:r>
+        <w:t xml:space="preserve"> </w:t>
+      </w:r>
+      <w:hyperlink r:id="rId55" w:anchor="L85-L93">
+        <w:r>
+          <w:rPr>
+            <w:rStyle w:val="Hiperligao"/>
+          </w:rPr>
+          <w:t>[31]</w:t>
+        </w:r>
+      </w:hyperlink>
+      <w:r>
+        <w:t xml:space="preserve"> </w:t>
+      </w:r>
+      <w:hyperlink r:id="rId56" w:anchor="L87-L90">
+        <w:r>
+          <w:rPr>
+            <w:rStyle w:val="Hiperligao"/>
+          </w:rPr>
+          <w:t>[32]</w:t>
+        </w:r>
+      </w:hyperlink>
+      <w:r>
+        <w:t xml:space="preserve"> </w:t>
+      </w:r>
+      <w:hyperlink r:id="rId57" w:anchor="L70-L78">
+        <w:r>
+          <w:rPr>
+            <w:rStyle w:val="Hiperligao"/>
+          </w:rPr>
+          <w:t>[36]</w:t>
+        </w:r>
+      </w:hyperlink>
+      <w:r>
+        <w:t xml:space="preserve"> </w:t>
+      </w:r>
+      <w:hyperlink r:id="rId58" w:anchor="L76-L84">
+        <w:r>
+          <w:rPr>
+            <w:rStyle w:val="Hiperligao"/>
+          </w:rPr>
+          <w:t>[37]</w:t>
+        </w:r>
+      </w:hyperlink>
+      <w:r>
+        <w:t xml:space="preserve"> </w:t>
+      </w:r>
+      <w:hyperlink r:id="rId59" w:anchor="L41-L44">
+        <w:r>
+          <w:rPr>
+            <w:rStyle w:val="Hiperligao"/>
+          </w:rPr>
+          <w:t>[41]</w:t>
+        </w:r>
+      </w:hyperlink>
+      <w:r>
+        <w:t xml:space="preserve"> DNS_IMPLEMENTATION_SUMMARY.md</w:t>
+      </w:r>
+    </w:p>
+    <w:p>
+      <w:pPr>
+        <w:pStyle w:val="Corpodetexto"/>
+      </w:pPr>
       <w:hyperlink r:id="rId60">
         <w:r>
           <w:rPr>
             <w:rStyle w:val="Hiperligao"/>
           </w:rPr>
-          <w:t>https://rambasnet.github.io/pdfs/RuleBasedPhishingAttackDetection.pdf</w:t>
-        </w:r>
-      </w:hyperlink>
-    </w:p>
-    <w:p>
-      <w:pPr>
-        <w:pStyle w:val="Corpodetexto"/>
-      </w:pPr>
-      <w:hyperlink r:id="rId61" w:anchor=":~:text=systems%20in%20functioning%2C%20effectiveness%20and,detection%3B%20cybersecurity%3B%20email%20security%3B%20artificial">
-        <w:r>
-          <w:rPr>
-            <w:rStyle w:val="Hiperligao"/>
-          </w:rPr>
-          <w:t>[2]</w:t>
-        </w:r>
-      </w:hyperlink>
-      <w:r>
-        <w:t xml:space="preserve"> preprints.org</w:t>
-      </w:r>
-    </w:p>
-    <w:p>
-      <w:pPr>
-        <w:pStyle w:val="Corpodetexto"/>
-      </w:pPr>
-      <w:hyperlink r:id="rId62">
-        <w:r>
-          <w:rPr>
-            <w:rStyle w:val="Hiperligao"/>
-          </w:rPr>
-          <w:t>https://www.preprints.org/frontend/manuscript/058cb0f46be003cf4f4de81bb3333f9c/download_pub</w:t>
-        </w:r>
-      </w:hyperlink>
-    </w:p>
-    <w:p>
-      <w:pPr>
-        <w:pStyle w:val="Corpodetexto"/>
-      </w:pPr>
-      <w:hyperlink r:id="rId63" w:anchor="L20-L28">
-        <w:r>
-          <w:rPr>
-            <w:rStyle w:val="Hiperligao"/>
-          </w:rPr>
-          <w:t>[3]</w:t>
+          <w:t>https://github.com/Phish-N-Chips25/challenge-1-poc/blob/025f8ea6c916b9deb2f135f1e098ec709bc8b89a/backend/engine/prolog/DNS_IMPLEMENTATION_SUMMARY.md</w:t>
+        </w:r>
+      </w:hyperlink>
+    </w:p>
+    <w:p>
+      <w:pPr>
+        <w:pStyle w:val="Corpodetexto"/>
+      </w:pPr>
+      <w:hyperlink r:id="rId61" w:anchor=":~:text=A%2FAAAA%2FCNAME%2FNS%2FMX%2FTXT%20records%20and%20TTL%20statistics%2C,to%20improve%20early%20detection%20performance">
+        <w:r>
+          <w:rPr>
+            <w:rStyle w:val="Hiperligao"/>
+          </w:rPr>
+          <w:t>[5]</w:t>
         </w:r>
       </w:hyperlink>
       <w:r>
         <w:t xml:space="preserve"> </w:t>
       </w:r>
-      <w:hyperlink r:id="rId64" w:anchor="L28-L36">
-        <w:r>
-          <w:rPr>
-            <w:rStyle w:val="Hiperligao"/>
-          </w:rPr>
-          <w:t>[4]</w:t>
+      <w:hyperlink r:id="rId62" w:anchor=":~:text=extraction%20of%20behavioral%20indicators%2C%20including,origin%20data">
+        <w:r>
+          <w:rPr>
+            <w:rStyle w:val="Hiperligao"/>
+          </w:rPr>
+          <w:t>[6]</w:t>
         </w:r>
       </w:hyperlink>
       <w:r>
         <w:t xml:space="preserve"> </w:t>
       </w:r>
-      <w:hyperlink r:id="rId65" w:anchor="L32-L40">
-        <w:r>
-          <w:rPr>
-            <w:rStyle w:val="Hiperligao"/>
-          </w:rPr>
-          <w:t>[9]</w:t>
+      <w:hyperlink r:id="rId63" w:anchor=":~:text=Abstract">
+        <w:r>
+          <w:rPr>
+            <w:rStyle w:val="Hiperligao"/>
+          </w:rPr>
+          <w:t>[7]</w:t>
         </w:r>
       </w:hyperlink>
       <w:r>
         <w:t xml:space="preserve"> </w:t>
       </w:r>
-      <w:hyperlink r:id="rId66" w:anchor="L24-L31">
-        <w:r>
-          <w:rPr>
-            <w:rStyle w:val="Hiperligao"/>
-          </w:rPr>
-          <w:t>[18]</w:t>
+      <w:hyperlink r:id="rId64" w:anchor=":~:text=In%20addition%20to%20phishing,elements%20across%20evolving%20page%20states">
+        <w:r>
+          <w:rPr>
+            <w:rStyle w:val="Hiperligao"/>
+          </w:rPr>
+          <w:t>[8]</w:t>
+        </w:r>
+      </w:hyperlink>
+      <w:r>
+        <w:t xml:space="preserve"> Team10_State_of_Art_Malicious_URL_Detection.docx</w:t>
+      </w:r>
+    </w:p>
+    <w:p>
+      <w:pPr>
+        <w:pStyle w:val="Corpodetexto"/>
+      </w:pPr>
+      <w:hyperlink r:id="rId65">
+        <w:r>
+          <w:rPr>
+            <w:rStyle w:val="Hiperligao"/>
+          </w:rPr>
+          <w:t>file://file_00000000b59472469ab047eee982d9ee</w:t>
+        </w:r>
+      </w:hyperlink>
+    </w:p>
+    <w:p>
+      <w:pPr>
+        <w:pStyle w:val="Corpodetexto"/>
+      </w:pPr>
+      <w:hyperlink r:id="rId66" w:anchor="L51-L59">
+        <w:r>
+          <w:rPr>
+            <w:rStyle w:val="Hiperligao"/>
+          </w:rPr>
+          <w:t>[10]</w:t>
         </w:r>
       </w:hyperlink>
       <w:r>
         <w:t xml:space="preserve"> </w:t>
       </w:r>
-      <w:hyperlink r:id="rId67" w:anchor="L14-L19">
-        <w:r>
-          <w:rPr>
-            <w:rStyle w:val="Hiperligao"/>
-          </w:rPr>
-          <w:t>[19]</w:t>
+      <w:hyperlink r:id="rId67" w:anchor="L113-L122">
+        <w:r>
+          <w:rPr>
+            <w:rStyle w:val="Hiperligao"/>
+          </w:rPr>
+          <w:t>[15]</w:t>
         </w:r>
       </w:hyperlink>
       <w:r>
         <w:t xml:space="preserve"> </w:t>
       </w:r>
-      <w:hyperlink r:id="rId68" w:anchor="L28-L31">
-        <w:r>
-          <w:rPr>
-            <w:rStyle w:val="Hiperligao"/>
-          </w:rPr>
-          <w:t>[21]</w:t>
+      <w:hyperlink r:id="rId68" w:anchor="L124-L132">
+        <w:r>
+          <w:rPr>
+            <w:rStyle w:val="Hiperligao"/>
+          </w:rPr>
+          <w:t>[16]</w:t>
         </w:r>
       </w:hyperlink>
       <w:r>
         <w:t xml:space="preserve"> </w:t>
       </w:r>
-      <w:hyperlink r:id="rId69" w:anchor="L85-L93">
-        <w:r>
-          <w:rPr>
-            <w:rStyle w:val="Hiperligao"/>
-          </w:rPr>
-          <w:t>[31]</w:t>
+      <w:hyperlink r:id="rId69" w:anchor="L217-L225">
+        <w:r>
+          <w:rPr>
+            <w:rStyle w:val="Hiperligao"/>
+          </w:rPr>
+          <w:t>[17]</w:t>
         </w:r>
       </w:hyperlink>
       <w:r>
         <w:t xml:space="preserve"> </w:t>
       </w:r>
-      <w:hyperlink r:id="rId70" w:anchor="L87-L90">
-        <w:r>
-          <w:rPr>
-            <w:rStyle w:val="Hiperligao"/>
-          </w:rPr>
-          <w:t>[32]</w:t>
+      <w:hyperlink r:id="rId70" w:anchor="L225-L233">
+        <w:r>
+          <w:rPr>
+            <w:rStyle w:val="Hiperligao"/>
+          </w:rPr>
+          <w:t>[20]</w:t>
         </w:r>
       </w:hyperlink>
       <w:r>
         <w:t xml:space="preserve"> </w:t>
       </w:r>
-      <w:hyperlink r:id="rId71" w:anchor="L70-L78">
-        <w:r>
-          <w:rPr>
-            <w:rStyle w:val="Hiperligao"/>
-          </w:rPr>
-          <w:t>[36]</w:t>
+      <w:hyperlink r:id="rId71" w:anchor="L11-L19">
+        <w:r>
+          <w:rPr>
+            <w:rStyle w:val="Hiperligao"/>
+          </w:rPr>
+          <w:t>[22]</w:t>
         </w:r>
       </w:hyperlink>
       <w:r>
         <w:t xml:space="preserve"> </w:t>
       </w:r>
-      <w:hyperlink r:id="rId72" w:anchor="L76-L84">
-        <w:r>
-          <w:rPr>
-            <w:rStyle w:val="Hiperligao"/>
-          </w:rPr>
-          <w:t>[37]</w:t>
+      <w:hyperlink r:id="rId72" w:anchor="L59-L67">
+        <w:r>
+          <w:rPr>
+            <w:rStyle w:val="Hiperligao"/>
+          </w:rPr>
+          <w:t>[23]</w:t>
         </w:r>
       </w:hyperlink>
       <w:r>
         <w:t xml:space="preserve"> </w:t>
       </w:r>
-      <w:hyperlink r:id="rId73" w:anchor="L41-L44">
-        <w:r>
-          <w:rPr>
-            <w:rStyle w:val="Hiperligao"/>
-          </w:rPr>
-          <w:t>[41]</w:t>
-        </w:r>
-      </w:hyperlink>
-      <w:r>
-        <w:t xml:space="preserve"> DNS_IMPLEMENTATION_SUMMARY.md</w:t>
-      </w:r>
-    </w:p>
-    <w:p>
-      <w:pPr>
-        <w:pStyle w:val="Corpodetexto"/>
-      </w:pPr>
-      <w:hyperlink r:id="rId74">
-        <w:r>
-          <w:rPr>
-            <w:rStyle w:val="Hiperligao"/>
-          </w:rPr>
-          <w:t>https://github.com/Phish-N-Chips25/challenge-1-poc/blob/025f8ea6c916b9deb2f135f1e098ec709bc8b89a/backend/engine/prolog/DNS_IMPLEMENTATION_SUMMARY.md</w:t>
-        </w:r>
-      </w:hyperlink>
-    </w:p>
-    <w:p>
-      <w:pPr>
-        <w:pStyle w:val="Corpodetexto"/>
-      </w:pPr>
-      <w:hyperlink r:id="rId75" w:anchor=":~:text=A%2FAAAA%2FCNAME%2FNS%2FMX%2FTXT%20records%20and%20TTL%20statistics%2C,to%20improve%20early%20detection%20performance">
-        <w:r>
-          <w:rPr>
-            <w:rStyle w:val="Hiperligao"/>
-          </w:rPr>
-          <w:t>[5]</w:t>
+      <w:hyperlink r:id="rId73" w:anchor="L26-L34">
+        <w:r>
+          <w:rPr>
+            <w:rStyle w:val="Hiperligao"/>
+          </w:rPr>
+          <w:t>[24]</w:t>
         </w:r>
       </w:hyperlink>
       <w:r>
         <w:t xml:space="preserve"> </w:t>
       </w:r>
-      <w:hyperlink r:id="rId76" w:anchor=":~:text=extraction%20of%20behavioral%20indicators%2C%20including,origin%20data">
-        <w:r>
-          <w:rPr>
-            <w:rStyle w:val="Hiperligao"/>
-          </w:rPr>
-          <w:t>[6]</w:t>
+      <w:hyperlink r:id="rId74" w:anchor="L53-L57">
+        <w:r>
+          <w:rPr>
+            <w:rStyle w:val="Hiperligao"/>
+          </w:rPr>
+          <w:t>[25]</w:t>
         </w:r>
       </w:hyperlink>
       <w:r>
         <w:t xml:space="preserve"> </w:t>
       </w:r>
-      <w:hyperlink r:id="rId77" w:anchor=":~:text=Abstract">
-        <w:r>
-          <w:rPr>
-            <w:rStyle w:val="Hiperligao"/>
-          </w:rPr>
-          <w:t>[7]</w:t>
+      <w:hyperlink r:id="rId75" w:anchor="L19-L25">
+        <w:r>
+          <w:rPr>
+            <w:rStyle w:val="Hiperligao"/>
+          </w:rPr>
+          <w:t>[26]</w:t>
         </w:r>
       </w:hyperlink>
       <w:r>
         <w:t xml:space="preserve"> </w:t>
       </w:r>
-      <w:hyperlink r:id="rId78" w:anchor=":~:text=In%20addition%20to%20phishing,elements%20across%20evolving%20page%20states">
-        <w:r>
-          <w:rPr>
-            <w:rStyle w:val="Hiperligao"/>
-          </w:rPr>
-          <w:t>[8]</w:t>
-        </w:r>
-      </w:hyperlink>
-      <w:r>
-        <w:t xml:space="preserve"> Team10_State_of_Art_Malicious_URL_Detection.docx</w:t>
-      </w:r>
-    </w:p>
-    <w:p>
-      <w:pPr>
-        <w:pStyle w:val="Corpodetexto"/>
-      </w:pPr>
-      <w:hyperlink r:id="rId79">
-        <w:r>
-          <w:rPr>
-            <w:rStyle w:val="Hiperligao"/>
-          </w:rPr>
-          <w:t>file://file_00000000b59472469ab047eee982d9ee</w:t>
-        </w:r>
-      </w:hyperlink>
-    </w:p>
-    <w:p>
-      <w:pPr>
-        <w:pStyle w:val="Corpodetexto"/>
-      </w:pPr>
-      <w:hyperlink r:id="rId80" w:anchor="L51-L59">
-        <w:r>
-          <w:rPr>
-            <w:rStyle w:val="Hiperligao"/>
-          </w:rPr>
-          <w:t>[10]</w:t>
+      <w:hyperlink r:id="rId76" w:anchor="L26-L40">
+        <w:r>
+          <w:rPr>
+            <w:rStyle w:val="Hiperligao"/>
+          </w:rPr>
+          <w:t>[27]</w:t>
         </w:r>
       </w:hyperlink>
       <w:r>
         <w:t xml:space="preserve"> </w:t>
       </w:r>
-      <w:hyperlink r:id="rId81" w:anchor="L113-L122">
-        <w:r>
-          <w:rPr>
-            <w:rStyle w:val="Hiperligao"/>
-          </w:rPr>
-          <w:t>[15]</w:t>
+      <w:hyperlink r:id="rId77" w:anchor="L68-L73">
+        <w:r>
+          <w:rPr>
+            <w:rStyle w:val="Hiperligao"/>
+          </w:rPr>
+          <w:t>[28]</w:t>
         </w:r>
       </w:hyperlink>
       <w:r>
         <w:t xml:space="preserve"> </w:t>
       </w:r>
-      <w:hyperlink r:id="rId82" w:anchor="L124-L132">
-        <w:r>
-          <w:rPr>
-            <w:rStyle w:val="Hiperligao"/>
-          </w:rPr>
-          <w:t>[16]</w:t>
+      <w:hyperlink r:id="rId78" w:anchor="L74-L81">
+        <w:r>
+          <w:rPr>
+            <w:rStyle w:val="Hiperligao"/>
+          </w:rPr>
+          <w:t>[29]</w:t>
         </w:r>
       </w:hyperlink>
       <w:r>
         <w:t xml:space="preserve"> </w:t>
       </w:r>
-      <w:hyperlink r:id="rId83" w:anchor="L217-L225">
-        <w:r>
-          <w:rPr>
-            <w:rStyle w:val="Hiperligao"/>
-          </w:rPr>
-          <w:t>[17]</w:t>
+      <w:hyperlink r:id="rId79" w:anchor="L82-L100">
+        <w:r>
+          <w:rPr>
+            <w:rStyle w:val="Hiperligao"/>
+          </w:rPr>
+          <w:t>[30]</w:t>
         </w:r>
       </w:hyperlink>
       <w:r>
         <w:t xml:space="preserve"> </w:t>
       </w:r>
-      <w:hyperlink r:id="rId84" w:anchor="L225-L233">
-        <w:r>
-          <w:rPr>
-            <w:rStyle w:val="Hiperligao"/>
-          </w:rPr>
-          <w:t>[20]</w:t>
+      <w:hyperlink r:id="rId80" w:anchor="L103-L108">
+        <w:r>
+          <w:rPr>
+            <w:rStyle w:val="Hiperligao"/>
+          </w:rPr>
+          <w:t>[35]</w:t>
         </w:r>
       </w:hyperlink>
       <w:r>
         <w:t xml:space="preserve"> </w:t>
       </w:r>
-      <w:hyperlink r:id="rId85" w:anchor="L11-L19">
-        <w:r>
-          <w:rPr>
-            <w:rStyle w:val="Hiperligao"/>
-          </w:rPr>
-          <w:t>[22]</w:t>
+      <w:hyperlink r:id="rId81" w:anchor="L146-L154">
+        <w:r>
+          <w:rPr>
+            <w:rStyle w:val="Hiperligao"/>
+          </w:rPr>
+          <w:t>[38]</w:t>
         </w:r>
       </w:hyperlink>
       <w:r>
         <w:t xml:space="preserve"> </w:t>
       </w:r>
-      <w:hyperlink r:id="rId86" w:anchor="L59-L67">
-        <w:r>
-          <w:rPr>
-            <w:rStyle w:val="Hiperligao"/>
-          </w:rPr>
-          <w:t>[23]</w:t>
+      <w:hyperlink r:id="rId82" w:anchor="L156-L164">
+        <w:r>
+          <w:rPr>
+            <w:rStyle w:val="Hiperligao"/>
+          </w:rPr>
+          <w:t>[39]</w:t>
         </w:r>
       </w:hyperlink>
       <w:r>
         <w:t xml:space="preserve"> </w:t>
       </w:r>
-      <w:hyperlink r:id="rId87" w:anchor="L26-L34">
-        <w:r>
-          <w:rPr>
-            <w:rStyle w:val="Hiperligao"/>
-          </w:rPr>
-          <w:t>[24]</w:t>
+      <w:hyperlink r:id="rId83" w:anchor="L168-L176">
+        <w:r>
+          <w:rPr>
+            <w:rStyle w:val="Hiperligao"/>
+          </w:rPr>
+          <w:t>[40]</w:t>
+        </w:r>
+      </w:hyperlink>
+      <w:r>
+        <w:t xml:space="preserve"> DNS_RULES_IMPLEMENTATION.md</w:t>
+      </w:r>
+    </w:p>
+    <w:p>
+      <w:pPr>
+        <w:pStyle w:val="Corpodetexto"/>
+      </w:pPr>
+      <w:hyperlink r:id="rId84">
+        <w:r>
+          <w:rPr>
+            <w:rStyle w:val="Hiperligao"/>
+          </w:rPr>
+          <w:t>https://github.com/Phish-N-Chips25/challenge-1-poc/blob/025f8ea6c916b9deb2f135f1e098ec709bc8b89a/backend/engine/prolog/DNS_RULES_IMPLEMENTATION.md</w:t>
+        </w:r>
+      </w:hyperlink>
+    </w:p>
+    <w:p>
+      <w:pPr>
+        <w:pStyle w:val="Corpodetexto"/>
+      </w:pPr>
+      <w:hyperlink r:id="rId85" w:anchor="L130-L139">
+        <w:r>
+          <w:rPr>
+            <w:rStyle w:val="Hiperligao"/>
+          </w:rPr>
+          <w:t>[11]</w:t>
         </w:r>
       </w:hyperlink>
       <w:r>
         <w:t xml:space="preserve"> </w:t>
       </w:r>
-      <w:hyperlink r:id="rId88" w:anchor="L53-L57">
-        <w:r>
-          <w:rPr>
-            <w:rStyle w:val="Hiperligao"/>
-          </w:rPr>
-          <w:t>[25]</w:t>
+      <w:hyperlink r:id="rId86" w:anchor="L141-L149">
+        <w:r>
+          <w:rPr>
+            <w:rStyle w:val="Hiperligao"/>
+          </w:rPr>
+          <w:t>[12]</w:t>
         </w:r>
       </w:hyperlink>
       <w:r>
         <w:t xml:space="preserve"> </w:t>
       </w:r>
-      <w:hyperlink r:id="rId89" w:anchor="L19-L25">
-        <w:r>
-          <w:rPr>
-            <w:rStyle w:val="Hiperligao"/>
-          </w:rPr>
-          <w:t>[26]</w:t>
+      <w:hyperlink r:id="rId87" w:anchor="L173-L181">
+        <w:r>
+          <w:rPr>
+            <w:rStyle w:val="Hiperligao"/>
+          </w:rPr>
+          <w:t>[13]</w:t>
         </w:r>
       </w:hyperlink>
       <w:r>
         <w:t xml:space="preserve"> </w:t>
       </w:r>
-      <w:hyperlink r:id="rId90" w:anchor="L26-L40">
-        <w:r>
-          <w:rPr>
-            <w:rStyle w:val="Hiperligao"/>
-          </w:rPr>
-          <w:t>[27]</w:t>
+      <w:hyperlink r:id="rId88" w:anchor="L182-L190">
+        <w:r>
+          <w:rPr>
+            <w:rStyle w:val="Hiperligao"/>
+          </w:rPr>
+          <w:t>[14]</w:t>
+        </w:r>
+      </w:hyperlink>
+      <w:r>
+        <w:t xml:space="preserve"> rule_engine.py</w:t>
+      </w:r>
+    </w:p>
+    <w:p>
+      <w:pPr>
+        <w:pStyle w:val="Corpodetexto"/>
+      </w:pPr>
+      <w:hyperlink r:id="rId89">
+        <w:r>
+          <w:rPr>
+            <w:rStyle w:val="Hiperligao"/>
+          </w:rPr>
+          <w:t>https://github.com/Phish-N-Chips25/challenge-1-poc/blob/025f8ea6c916b9deb2f135f1e098ec709bc8b89a/backend/engine/rule_engine.py</w:t>
+        </w:r>
+      </w:hyperlink>
+    </w:p>
+    <w:p>
+      <w:pPr>
+        <w:pStyle w:val="Corpodetexto"/>
+      </w:pPr>
+      <w:hyperlink r:id="rId90" w:anchor=":~:text=computation,are%20unknowns%20and%20not%20locations">
+        <w:r>
+          <w:rPr>
+            <w:rStyle w:val="Hiperligao"/>
+          </w:rPr>
+          <w:t>[33]</w:t>
         </w:r>
       </w:hyperlink>
       <w:r>
         <w:t xml:space="preserve"> </w:t>
       </w:r>
-      <w:hyperlink r:id="rId91" w:anchor="L68-L73">
-        <w:r>
-          <w:rPr>
-            <w:rStyle w:val="Hiperligao"/>
-          </w:rPr>
-          <w:t>[28]</w:t>
-        </w:r>
-      </w:hyperlink>
-      <w:r>
-        <w:t xml:space="preserve"> </w:t>
-      </w:r>
-      <w:hyperlink r:id="rId92" w:anchor="L74-L81">
-        <w:r>
-          <w:rPr>
-            <w:rStyle w:val="Hiperligao"/>
-          </w:rPr>
-          <w:t>[29]</w:t>
-        </w:r>
-      </w:hyperlink>
-      <w:r>
-        <w:t xml:space="preserve"> </w:t>
-      </w:r>
-      <w:hyperlink r:id="rId93" w:anchor="L82-L100">
-        <w:r>
-          <w:rPr>
-            <w:rStyle w:val="Hiperligao"/>
-          </w:rPr>
-          <w:t>[30]</w:t>
-        </w:r>
-      </w:hyperlink>
-      <w:r>
-        <w:t xml:space="preserve"> </w:t>
-      </w:r>
-      <w:hyperlink r:id="rId94" w:anchor="L103-L108">
-        <w:r>
-          <w:rPr>
-            <w:rStyle w:val="Hiperligao"/>
-          </w:rPr>
-          <w:t>[35]</w:t>
-        </w:r>
-      </w:hyperlink>
-      <w:r>
-        <w:t xml:space="preserve"> </w:t>
-      </w:r>
-      <w:hyperlink r:id="rId95" w:anchor="L146-L154">
-        <w:r>
-          <w:rPr>
-            <w:rStyle w:val="Hiperligao"/>
-          </w:rPr>
-          <w:t>[38]</w:t>
-        </w:r>
-      </w:hyperlink>
-      <w:r>
-        <w:t xml:space="preserve"> </w:t>
-      </w:r>
-      <w:hyperlink r:id="rId96" w:anchor="L156-L164">
-        <w:r>
-          <w:rPr>
-            <w:rStyle w:val="Hiperligao"/>
-          </w:rPr>
-          <w:t>[39]</w:t>
-        </w:r>
-      </w:hyperlink>
-      <w:r>
-        <w:t xml:space="preserve"> </w:t>
-      </w:r>
-      <w:hyperlink r:id="rId97" w:anchor="L168-L176">
-        <w:r>
-          <w:rPr>
-            <w:rStyle w:val="Hiperligao"/>
-          </w:rPr>
-          <w:t>[40]</w:t>
-        </w:r>
-      </w:hyperlink>
-      <w:r>
-        <w:t xml:space="preserve"> DNS_RULES_IMPLEMENTATION.md</w:t>
-      </w:r>
-    </w:p>
-    <w:p>
-      <w:pPr>
-        <w:pStyle w:val="Corpodetexto"/>
-      </w:pPr>
-      <w:hyperlink r:id="rId98">
-        <w:r>
-          <w:rPr>
-            <w:rStyle w:val="Hiperligao"/>
-          </w:rPr>
-          <w:t>https://github.com/Phish-N-Chips25/challenge-1-poc/blob/025f8ea6c916b9deb2f135f1e098ec709bc8b89a/backend/engine/prolog/DNS_RULES_IMPLEMENTATION.md</w:t>
-        </w:r>
-      </w:hyperlink>
-    </w:p>
-    <w:p>
-      <w:pPr>
-        <w:pStyle w:val="Corpodetexto"/>
-      </w:pPr>
-      <w:hyperlink r:id="rId99" w:anchor="L130-L139">
-        <w:r>
-          <w:rPr>
-            <w:rStyle w:val="Hiperligao"/>
-          </w:rPr>
-          <w:t>[11]</w:t>
-        </w:r>
-      </w:hyperlink>
-      <w:r>
-        <w:t xml:space="preserve"> </w:t>
-      </w:r>
-      <w:hyperlink r:id="rId100" w:anchor="L141-L149">
-        <w:r>
-          <w:rPr>
-            <w:rStyle w:val="Hiperligao"/>
-          </w:rPr>
-          <w:t>[12]</w:t>
-        </w:r>
-      </w:hyperlink>
-      <w:r>
-        <w:t xml:space="preserve"> </w:t>
-      </w:r>
-      <w:hyperlink r:id="rId101" w:anchor="L173-L181">
-        <w:r>
-          <w:rPr>
-            <w:rStyle w:val="Hiperligao"/>
-          </w:rPr>
-          <w:t>[13]</w:t>
-        </w:r>
-      </w:hyperlink>
-      <w:r>
-        <w:t xml:space="preserve"> </w:t>
-      </w:r>
-      <w:hyperlink r:id="rId102" w:anchor="L182-L190">
-        <w:r>
-          <w:rPr>
-            <w:rStyle w:val="Hiperligao"/>
-          </w:rPr>
-          <w:t>[14]</w:t>
-        </w:r>
-      </w:hyperlink>
-      <w:r>
-        <w:t xml:space="preserve"> rule_engine.py</w:t>
-      </w:r>
-    </w:p>
-    <w:p>
-      <w:pPr>
-        <w:pStyle w:val="Corpodetexto"/>
-      </w:pPr>
-      <w:hyperlink r:id="rId103">
-        <w:r>
-          <w:rPr>
-            <w:rStyle w:val="Hiperligao"/>
-          </w:rPr>
-          <w:t>https://github.com/Phish-N-Chips25/challenge-1-poc/blob/025f8ea6c916b9deb2f135f1e098ec709bc8b89a/backend/engine/rule_engine.py</w:t>
-        </w:r>
-      </w:hyperlink>
-    </w:p>
-    <w:p>
-      <w:pPr>
-        <w:pStyle w:val="Corpodetexto"/>
-      </w:pPr>
-      <w:hyperlink r:id="rId104" w:anchor=":~:text=computation,are%20unknowns%20and%20not%20locations">
-        <w:r>
-          <w:rPr>
-            <w:rStyle w:val="Hiperligao"/>
-          </w:rPr>
-          <w:t>[33]</w:t>
-        </w:r>
-      </w:hyperlink>
-      <w:r>
-        <w:t xml:space="preserve"> </w:t>
-      </w:r>
-      <w:hyperlink r:id="rId105" w:anchor=":~:text=type,answer%20from%20the%20relation%20definitions">
+      <w:hyperlink r:id="rId91" w:anchor=":~:text=type,answer%20from%20the%20relation%20definitions">
         <w:r>
           <w:rPr>
             <w:rStyle w:val="Hiperligao"/>
@@ -4559,7 +4532,7 @@
       <w:pPr>
         <w:pStyle w:val="Corpodetexto"/>
       </w:pPr>
-      <w:hyperlink r:id="rId106">
+      <w:hyperlink r:id="rId92">
         <w:r>
           <w:rPr>
             <w:rStyle w:val="Hiperligao"/>
@@ -4660,8 +4633,160 @@
       </w:pPr>
     </w:lvl>
   </w:abstractNum>
+  <w:abstractNum w:abstractNumId="1" w15:restartNumberingAfterBreak="0">
+    <w:nsid w:val="362F6B50"/>
+    <w:multiLevelType w:val="multilevel"/>
+    <w:tmpl w:val="3238095C"/>
+    <w:lvl w:ilvl="0">
+      <w:start w:val="1"/>
+      <w:numFmt w:val="bullet"/>
+      <w:lvlText w:val=""/>
+      <w:lvlJc w:val="left"/>
+      <w:pPr>
+        <w:tabs>
+          <w:tab w:val="num" w:pos="720"/>
+        </w:tabs>
+        <w:ind w:left="720" w:hanging="360"/>
+      </w:pPr>
+      <w:rPr>
+        <w:rFonts w:ascii="Symbol" w:hAnsi="Symbol" w:hint="default"/>
+        <w:sz w:val="20"/>
+      </w:rPr>
+    </w:lvl>
+    <w:lvl w:ilvl="1" w:tentative="1">
+      <w:start w:val="1"/>
+      <w:numFmt w:val="bullet"/>
+      <w:lvlText w:val="o"/>
+      <w:lvlJc w:val="left"/>
+      <w:pPr>
+        <w:tabs>
+          <w:tab w:val="num" w:pos="1440"/>
+        </w:tabs>
+        <w:ind w:left="1440" w:hanging="360"/>
+      </w:pPr>
+      <w:rPr>
+        <w:rFonts w:ascii="Courier New" w:hAnsi="Courier New" w:hint="default"/>
+        <w:sz w:val="20"/>
+      </w:rPr>
+    </w:lvl>
+    <w:lvl w:ilvl="2" w:tentative="1">
+      <w:start w:val="1"/>
+      <w:numFmt w:val="bullet"/>
+      <w:lvlText w:val=""/>
+      <w:lvlJc w:val="left"/>
+      <w:pPr>
+        <w:tabs>
+          <w:tab w:val="num" w:pos="2160"/>
+        </w:tabs>
+        <w:ind w:left="2160" w:hanging="360"/>
+      </w:pPr>
+      <w:rPr>
+        <w:rFonts w:ascii="Wingdings" w:hAnsi="Wingdings" w:hint="default"/>
+        <w:sz w:val="20"/>
+      </w:rPr>
+    </w:lvl>
+    <w:lvl w:ilvl="3" w:tentative="1">
+      <w:start w:val="1"/>
+      <w:numFmt w:val="bullet"/>
+      <w:lvlText w:val=""/>
+      <w:lvlJc w:val="left"/>
+      <w:pPr>
+        <w:tabs>
+          <w:tab w:val="num" w:pos="2880"/>
+        </w:tabs>
+        <w:ind w:left="2880" w:hanging="360"/>
+      </w:pPr>
+      <w:rPr>
+        <w:rFonts w:ascii="Wingdings" w:hAnsi="Wingdings" w:hint="default"/>
+        <w:sz w:val="20"/>
+      </w:rPr>
+    </w:lvl>
+    <w:lvl w:ilvl="4" w:tentative="1">
+      <w:start w:val="1"/>
+      <w:numFmt w:val="bullet"/>
+      <w:lvlText w:val=""/>
+      <w:lvlJc w:val="left"/>
+      <w:pPr>
+        <w:tabs>
+          <w:tab w:val="num" w:pos="3600"/>
+        </w:tabs>
+        <w:ind w:left="3600" w:hanging="360"/>
+      </w:pPr>
+      <w:rPr>
+        <w:rFonts w:ascii="Wingdings" w:hAnsi="Wingdings" w:hint="default"/>
+        <w:sz w:val="20"/>
+      </w:rPr>
+    </w:lvl>
+    <w:lvl w:ilvl="5" w:tentative="1">
+      <w:start w:val="1"/>
+      <w:numFmt w:val="bullet"/>
+      <w:lvlText w:val=""/>
+      <w:lvlJc w:val="left"/>
+      <w:pPr>
+        <w:tabs>
+          <w:tab w:val="num" w:pos="4320"/>
+        </w:tabs>
+        <w:ind w:left="4320" w:hanging="360"/>
+      </w:pPr>
+      <w:rPr>
+        <w:rFonts w:ascii="Wingdings" w:hAnsi="Wingdings" w:hint="default"/>
+        <w:sz w:val="20"/>
+      </w:rPr>
+    </w:lvl>
+    <w:lvl w:ilvl="6" w:tentative="1">
+      <w:start w:val="1"/>
+      <w:numFmt w:val="bullet"/>
+      <w:lvlText w:val=""/>
+      <w:lvlJc w:val="left"/>
+      <w:pPr>
+        <w:tabs>
+          <w:tab w:val="num" w:pos="5040"/>
+        </w:tabs>
+        <w:ind w:left="5040" w:hanging="360"/>
+      </w:pPr>
+      <w:rPr>
+        <w:rFonts w:ascii="Wingdings" w:hAnsi="Wingdings" w:hint="default"/>
+        <w:sz w:val="20"/>
+      </w:rPr>
+    </w:lvl>
+    <w:lvl w:ilvl="7" w:tentative="1">
+      <w:start w:val="1"/>
+      <w:numFmt w:val="bullet"/>
+      <w:lvlText w:val=""/>
+      <w:lvlJc w:val="left"/>
+      <w:pPr>
+        <w:tabs>
+          <w:tab w:val="num" w:pos="5760"/>
+        </w:tabs>
+        <w:ind w:left="5760" w:hanging="360"/>
+      </w:pPr>
+      <w:rPr>
+        <w:rFonts w:ascii="Wingdings" w:hAnsi="Wingdings" w:hint="default"/>
+        <w:sz w:val="20"/>
+      </w:rPr>
+    </w:lvl>
+    <w:lvl w:ilvl="8" w:tentative="1">
+      <w:start w:val="1"/>
+      <w:numFmt w:val="bullet"/>
+      <w:lvlText w:val=""/>
+      <w:lvlJc w:val="left"/>
+      <w:pPr>
+        <w:tabs>
+          <w:tab w:val="num" w:pos="6480"/>
+        </w:tabs>
+        <w:ind w:left="6480" w:hanging="360"/>
+      </w:pPr>
+      <w:rPr>
+        <w:rFonts w:ascii="Wingdings" w:hAnsi="Wingdings" w:hint="default"/>
+        <w:sz w:val="20"/>
+      </w:rPr>
+    </w:lvl>
+  </w:abstractNum>
   <w:num w:numId="1" w16cid:durableId="1878155505">
     <w:abstractNumId w:val="0"/>
+  </w:num>
+  <w:num w:numId="2" w16cid:durableId="800684680">
+    <w:abstractNumId w:val="1"/>
   </w:num>
 </w:numbering>
 </file>
@@ -5133,7 +5258,6 @@
   <w:style w:type="character" w:default="1" w:styleId="Tipodeletrapredefinidodopargrafo">
     <w:name w:val="Default Paragraph Font"/>
     <w:uiPriority w:val="1"/>
-    <w:semiHidden/>
     <w:unhideWhenUsed/>
   </w:style>
   <w:style w:type="table" w:default="1" w:styleId="Tabelanormal">
@@ -5874,6 +5998,31 @@
     <w:rPr>
       <w:rFonts w:ascii="Consolas" w:hAnsi="Consolas"/>
       <w:sz w:val="22"/>
+    </w:rPr>
+  </w:style>
+  <w:style w:type="paragraph" w:styleId="HTMLpr-formatado">
+    <w:name w:val="HTML Preformatted"/>
+    <w:basedOn w:val="Normal"/>
+    <w:link w:val="HTMLpr-formatadoCarter"/>
+    <w:rsid w:val="001A131F"/>
+    <w:pPr>
+      <w:spacing w:after="0"/>
+    </w:pPr>
+    <w:rPr>
+      <w:rFonts w:ascii="Consolas" w:hAnsi="Consolas"/>
+      <w:sz w:val="20"/>
+      <w:szCs w:val="20"/>
+    </w:rPr>
+  </w:style>
+  <w:style w:type="character" w:customStyle="1" w:styleId="HTMLpr-formatadoCarter">
+    <w:name w:val="HTML pré-formatado Caráter"/>
+    <w:basedOn w:val="Tipodeletrapredefinidodopargrafo"/>
+    <w:link w:val="HTMLpr-formatado"/>
+    <w:rsid w:val="001A131F"/>
+    <w:rPr>
+      <w:rFonts w:ascii="Consolas" w:hAnsi="Consolas"/>
+      <w:sz w:val="20"/>
+      <w:szCs w:val="20"/>
     </w:rPr>
   </w:style>
 </w:styles>

</xml_diff>